<commit_message>
Documentation for lab instructions finished
</commit_message>
<xml_diff>
--- a/Documentation/ECEN-361-Lab-03_Write_Your_Own_Scheduler.docx
+++ b/Documentation/ECEN-361-Lab-03_Write_Your_Own_Scheduler.docx
@@ -1,6 +1,6 @@
 
 <file path=word/document.xml><?xml version="1.0" encoding="utf-8"?>
-<w:document xmlns:wpc="http://schemas.microsoft.com/office/word/2010/wordprocessingCanvas" xmlns:cx="http://schemas.microsoft.com/office/drawing/2014/chartex" xmlns:cx1="http://schemas.microsoft.com/office/drawing/2015/9/8/chartex" xmlns:cx2="http://schemas.microsoft.com/office/drawing/2015/10/21/chartex" xmlns:cx3="http://schemas.microsoft.com/office/drawing/2016/5/9/chartex" xmlns:cx4="http://schemas.microsoft.com/office/drawing/2016/5/10/chartex" xmlns:cx5="http://schemas.microsoft.com/office/drawing/2016/5/11/chartex" xmlns:cx6="http://schemas.microsoft.com/office/drawing/2016/5/12/chartex" xmlns:cx7="http://schemas.microsoft.com/office/drawing/2016/5/13/chartex" xmlns:cx8="http://schemas.microsoft.com/office/drawing/2016/5/14/chartex" xmlns:mc="http://schemas.openxmlformats.org/markup-compatibility/2006" xmlns:aink="http://schemas.microsoft.com/office/drawing/2016/ink" xmlns:am3d="http://schemas.microsoft.com/office/drawing/2017/model3d" xmlns:o="urn:schemas-microsoft-com:office:office" xmlns:oel="http://schemas.microsoft.com/office/2019/extlst" xmlns:r="http://schemas.openxmlformats.org/officeDocument/2006/relationships" xmlns:m="http://schemas.openxmlformats.org/officeDocument/2006/math" xmlns:v="urn:schemas-microsoft-com:vml" xmlns:wp14="http://schemas.microsoft.com/office/word/2010/wordprocessingDrawing" xmlns:wp="http://schemas.openxmlformats.org/drawingml/2006/wordprocessingDrawing" xmlns:w10="urn:schemas-microsoft-com:office:word" xmlns:w="http://schemas.openxmlformats.org/wordprocessingml/2006/main" xmlns:w14="http://schemas.microsoft.com/office/word/2010/wordml" xmlns:w15="http://schemas.microsoft.com/office/word/2012/wordml" xmlns:w16cex="http://schemas.microsoft.com/office/word/2018/wordml/cex" xmlns:w16cid="http://schemas.microsoft.com/office/word/2016/wordml/cid" xmlns:w16="http://schemas.microsoft.com/office/word/2018/wordml" xmlns:w16du="http://schemas.microsoft.com/office/word/2023/wordml/word16du" xmlns:w16sdtdh="http://schemas.microsoft.com/office/word/2020/wordml/sdtdatahash" xmlns:w16se="http://schemas.microsoft.com/office/word/2015/wordml/symex" xmlns:wpg="http://schemas.microsoft.com/office/word/2010/wordprocessingGroup" xmlns:wpi="http://schemas.microsoft.com/office/word/2010/wordprocessingInk" xmlns:wne="http://schemas.microsoft.com/office/word/2006/wordml" xmlns:wps="http://schemas.microsoft.com/office/word/2010/wordprocessingShape" mc:Ignorable="w14 w15 w16se w16cid w16 w16cex w16sdtdh w16du wp14">
+<w:document xmlns:wpc="http://schemas.microsoft.com/office/word/2010/wordprocessingCanvas" xmlns:cx="http://schemas.microsoft.com/office/drawing/2014/chartex" xmlns:cx1="http://schemas.microsoft.com/office/drawing/2015/9/8/chartex" xmlns:cx2="http://schemas.microsoft.com/office/drawing/2015/10/21/chartex" xmlns:cx3="http://schemas.microsoft.com/office/drawing/2016/5/9/chartex" xmlns:cx4="http://schemas.microsoft.com/office/drawing/2016/5/10/chartex" xmlns:cx5="http://schemas.microsoft.com/office/drawing/2016/5/11/chartex" xmlns:cx6="http://schemas.microsoft.com/office/drawing/2016/5/12/chartex" xmlns:cx7="http://schemas.microsoft.com/office/drawing/2016/5/13/chartex" xmlns:cx8="http://schemas.microsoft.com/office/drawing/2016/5/14/chartex" xmlns:mc="http://schemas.openxmlformats.org/markup-compatibility/2006" xmlns:aink="http://schemas.microsoft.com/office/drawing/2016/ink" xmlns:am3d="http://schemas.microsoft.com/office/drawing/2017/model3d" xmlns:o="urn:schemas-microsoft-com:office:office" xmlns:oel="http://schemas.microsoft.com/office/2019/extlst" xmlns:r="http://schemas.openxmlformats.org/officeDocument/2006/relationships" xmlns:m="http://schemas.openxmlformats.org/officeDocument/2006/math" xmlns:v="urn:schemas-microsoft-com:vml" xmlns:wp14="http://schemas.microsoft.com/office/word/2010/wordprocessingDrawing" xmlns:wp="http://schemas.openxmlformats.org/drawingml/2006/wordprocessingDrawing" xmlns:w10="urn:schemas-microsoft-com:office:word" xmlns:w="http://schemas.openxmlformats.org/wordprocessingml/2006/main" xmlns:w14="http://schemas.microsoft.com/office/word/2010/wordml" xmlns:w15="http://schemas.microsoft.com/office/word/2012/wordml" xmlns:w16cex="http://schemas.microsoft.com/office/word/2018/wordml/cex" xmlns:w16cid="http://schemas.microsoft.com/office/word/2016/wordml/cid" xmlns:w16="http://schemas.microsoft.com/office/word/2018/wordml" xmlns:w16sdtdh="http://schemas.microsoft.com/office/word/2020/wordml/sdtdatahash" xmlns:w16se="http://schemas.microsoft.com/office/word/2015/wordml/symex" xmlns:wpg="http://schemas.microsoft.com/office/word/2010/wordprocessingGroup" xmlns:wpi="http://schemas.microsoft.com/office/word/2010/wordprocessingInk" xmlns:wne="http://schemas.microsoft.com/office/word/2006/wordml" xmlns:wps="http://schemas.microsoft.com/office/word/2010/wordprocessingShape" mc:Ignorable="w14 w15 w16se w16cid w16 w16cex w16sdtdh wp14">
   <w:body>
     <w:p>
       <w:pPr>
@@ -176,8 +176,13 @@
         <w:tab/>
       </w:r>
       <w:r>
-        <w:t>every 700 mSec</w:t>
-      </w:r>
+        <w:t xml:space="preserve">every 700 </w:t>
+      </w:r>
+      <w:proofErr w:type="spellStart"/>
+      <w:r>
+        <w:t>mSec</w:t>
+      </w:r>
+      <w:proofErr w:type="spellEnd"/>
     </w:p>
     <w:p>
       <w:pPr>
@@ -212,8 +217,13 @@
         <w:t xml:space="preserve">every </w:t>
       </w:r>
       <w:r>
-        <w:t>1500 mSec</w:t>
-      </w:r>
+        <w:t xml:space="preserve">1500 </w:t>
+      </w:r>
+      <w:proofErr w:type="spellStart"/>
+      <w:r>
+        <w:t>mSec</w:t>
+      </w:r>
+      <w:proofErr w:type="spellEnd"/>
     </w:p>
     <w:p>
       <w:pPr>
@@ -246,8 +256,13 @@
       </w:r>
       <w:r>
         <w:tab/>
-        <w:t>every 2000 mSec</w:t>
-      </w:r>
+        <w:t xml:space="preserve">every 2000 </w:t>
+      </w:r>
+      <w:proofErr w:type="spellStart"/>
+      <w:r>
+        <w:t>mSec</w:t>
+      </w:r>
+      <w:proofErr w:type="spellEnd"/>
     </w:p>
     <w:p>
       <w:pPr>
@@ -357,6 +372,7 @@
         <w:br w:type="column"/>
       </w:r>
       <w:r>
+        <w:lastRenderedPageBreak/>
         <w:t>Note that</w:t>
       </w:r>
       <w:r>
@@ -394,94 +410,48 @@
         <w:t xml:space="preserve">to run a task and look for the next task has to be provided.  This is done here, like most, with a </w:t>
       </w:r>
       <w:r>
-        <w:t xml:space="preserve">Timer Interrupt.  The Timer is built into the MSP432, and referenced by the </w:t>
-      </w:r>
-      <w:r>
-        <w:t xml:space="preserve">SDK as the SysClk-Timer.  This is set up for you in the code provided.  </w:t>
-      </w:r>
-      <w:r>
-        <w:t xml:space="preserve">The scheduler here will simply use a global variable, </w:t>
-      </w:r>
-      <w:r>
-        <w:t>“</w:t>
-      </w:r>
+        <w:t xml:space="preserve">Timer Interrupt.  </w:t>
+      </w:r>
+      <w:r>
+        <w:t xml:space="preserve">The STM32 comes pre-configured with a timer designated to be used as the SYSTICK time slicer.  This timer updates an absolute count that keeps track of the number of </w:t>
+      </w:r>
+      <w:proofErr w:type="spellStart"/>
+      <w:r>
+        <w:t>SysTick</w:t>
+      </w:r>
+      <w:proofErr w:type="spellEnd"/>
+      <w:r>
+        <w:t xml:space="preserve"> (1 </w:t>
+      </w:r>
+      <w:proofErr w:type="spellStart"/>
+      <w:r>
+        <w:t>milliSecond</w:t>
+      </w:r>
+      <w:proofErr w:type="spellEnd"/>
+      <w:r>
+        <w:t>) clocks since the processor started.  The global HAL variable “</w:t>
+      </w:r>
+      <w:proofErr w:type="spellStart"/>
       <w:r>
         <w:rPr>
-          <w:rStyle w:val="SubtleReference"/>
+          <w:rFonts w:ascii="Courier New" w:hAnsi="Courier New" w:cs="Courier New"/>
+          <w:b/>
+          <w:bCs/>
         </w:rPr>
-        <w:t>millis</w:t>
-      </w:r>
-      <w:r>
-        <w:t xml:space="preserve">” which is updated with the </w:t>
-      </w:r>
-      <w:r>
-        <w:t xml:space="preserve">absolute </w:t>
-      </w:r>
-      <w:r>
-        <w:t>number of mill</w:t>
-      </w:r>
-      <w:r>
-        <w:t>i-seconds</w:t>
-      </w:r>
-      <w:r>
-        <w:t xml:space="preserve"> </w:t>
-      </w:r>
-      <w:r>
-        <w:t xml:space="preserve">since the processor was turned on.  The </w:t>
-      </w:r>
-      <w:r>
-        <w:rPr>
-          <w:rStyle w:val="SubtleReference"/>
-        </w:rPr>
-        <w:t>SysClk</w:t>
-      </w:r>
-      <w:r>
-        <w:t xml:space="preserve"> interrupt service routine updates it every “slice” (about every millisecond).</w:t>
+        <w:t>uwTick</w:t>
+      </w:r>
+      <w:proofErr w:type="spellEnd"/>
+      <w:r>
+        <w:t>” increments once every 1mS.</w:t>
       </w:r>
     </w:p>
     <w:p/>
     <w:p>
-      <w:r>
-        <w:t>Most of the scaffolding code for this lab is provided</w:t>
-      </w:r>
-      <w:r>
-        <w:t xml:space="preserve"> in the CodeComposer Studio Project, that can be </w:t>
-      </w:r>
-      <w:r>
-        <w:t>downloaded (HERE), and imported via the ZIP file, as done in the previous lab.</w:t>
-      </w:r>
-    </w:p>
-    <w:p>
       <w:pPr>
         <w:pStyle w:val="Heading1"/>
       </w:pPr>
       <w:r>
         <w:t>Setup</w:t>
-      </w:r>
-    </w:p>
-    <w:p>
-      <w:pPr>
-        <w:pStyle w:val="Heading2"/>
-      </w:pPr>
-      <w:r>
-        <w:t>Insure your CodeComposer Studio runs</w:t>
-      </w:r>
-    </w:p>
-    <w:p>
-      <w:r>
-        <w:t>(Current version is 12.</w:t>
-      </w:r>
-      <w:r>
-        <w:t>1.0)</w:t>
-      </w:r>
-      <w:r>
-        <w:t xml:space="preserve"> – This should’ve been running from Lab-0</w:t>
-      </w:r>
-      <w:r>
-        <w:t>2</w:t>
-      </w:r>
-      <w:r>
-        <w:t>.</w:t>
       </w:r>
     </w:p>
     <w:p>
@@ -489,30 +459,103 @@
         <w:rPr>
           <w:noProof/>
         </w:rPr>
+        <mc:AlternateContent>
+          <mc:Choice Requires="wps">
+            <w:drawing>
+              <wp:anchor distT="0" distB="0" distL="114300" distR="114300" simplePos="0" relativeHeight="251660293" behindDoc="0" locked="0" layoutInCell="1" allowOverlap="1" wp14:anchorId="7FE1086D" wp14:editId="0B42B378">
+                <wp:simplePos x="0" y="0"/>
+                <wp:positionH relativeFrom="column">
+                  <wp:posOffset>1934633</wp:posOffset>
+                </wp:positionH>
+                <wp:positionV relativeFrom="paragraph">
+                  <wp:posOffset>462068</wp:posOffset>
+                </wp:positionV>
+                <wp:extent cx="2167467" cy="427567"/>
+                <wp:effectExtent l="12700" t="12700" r="17145" b="17145"/>
+                <wp:wrapNone/>
+                <wp:docPr id="153718533" name="Oval 1"/>
+                <wp:cNvGraphicFramePr/>
+                <a:graphic xmlns:a="http://schemas.openxmlformats.org/drawingml/2006/main">
+                  <a:graphicData uri="http://schemas.microsoft.com/office/word/2010/wordprocessingShape">
+                    <wps:wsp>
+                      <wps:cNvSpPr/>
+                      <wps:spPr>
+                        <a:xfrm>
+                          <a:off x="0" y="0"/>
+                          <a:ext cx="2167467" cy="427567"/>
+                        </a:xfrm>
+                        <a:prstGeom prst="ellipse">
+                          <a:avLst/>
+                        </a:prstGeom>
+                        <a:noFill/>
+                        <a:ln w="28575">
+                          <a:solidFill>
+                            <a:srgbClr val="FF0000"/>
+                          </a:solidFill>
+                        </a:ln>
+                      </wps:spPr>
+                      <wps:style>
+                        <a:lnRef idx="2">
+                          <a:schemeClr val="accent1">
+                            <a:shade val="15000"/>
+                          </a:schemeClr>
+                        </a:lnRef>
+                        <a:fillRef idx="1">
+                          <a:schemeClr val="accent1"/>
+                        </a:fillRef>
+                        <a:effectRef idx="0">
+                          <a:schemeClr val="accent1"/>
+                        </a:effectRef>
+                        <a:fontRef idx="minor">
+                          <a:schemeClr val="lt1"/>
+                        </a:fontRef>
+                      </wps:style>
+                      <wps:bodyPr rot="0" spcFirstLastPara="0" vertOverflow="overflow" horzOverflow="overflow" vert="horz" wrap="square" lIns="91440" tIns="45720" rIns="91440" bIns="45720" numCol="1" spcCol="0" rtlCol="0" fromWordArt="0" anchor="ctr" anchorCtr="0" forceAA="0" compatLnSpc="1">
+                        <a:prstTxWarp prst="textNoShape">
+                          <a:avLst/>
+                        </a:prstTxWarp>
+                        <a:noAutofit/>
+                      </wps:bodyPr>
+                    </wps:wsp>
+                  </a:graphicData>
+                </a:graphic>
+                <wp14:sizeRelV relativeFrom="margin">
+                  <wp14:pctHeight>0</wp14:pctHeight>
+                </wp14:sizeRelV>
+              </wp:anchor>
+            </w:drawing>
+          </mc:Choice>
+          <mc:Fallback>
+            <w:pict>
+              <v:oval w14:anchorId="68B129CB" id="Oval 1" o:spid="_x0000_s1026" style="position:absolute;margin-left:152.35pt;margin-top:36.4pt;width:170.65pt;height:33.65pt;z-index:251660293;visibility:visible;mso-wrap-style:square;mso-height-percent:0;mso-wrap-distance-left:9pt;mso-wrap-distance-top:0;mso-wrap-distance-right:9pt;mso-wrap-distance-bottom:0;mso-position-horizontal:absolute;mso-position-horizontal-relative:text;mso-position-vertical:absolute;mso-position-vertical-relative:text;mso-height-percent:0;mso-height-relative:margin;v-text-anchor:middle" o:gfxdata="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" filled="f" strokecolor="red" strokeweight="2.25pt">
+                <v:stroke joinstyle="miter"/>
+              </v:oval>
+            </w:pict>
+          </mc:Fallback>
+        </mc:AlternateContent>
+      </w:r>
+      <w:r>
         <w:drawing>
-          <wp:anchor distT="0" distB="0" distL="114300" distR="114300" simplePos="0" relativeHeight="251658240" behindDoc="1" locked="0" layoutInCell="1" allowOverlap="1" wp14:anchorId="55EDDAA6" wp14:editId="77B8B4AA">
+          <wp:anchor distT="0" distB="0" distL="114300" distR="114300" simplePos="0" relativeHeight="251659269" behindDoc="1" locked="0" layoutInCell="1" allowOverlap="1" wp14:anchorId="6C2FA921" wp14:editId="58B33156">
             <wp:simplePos x="0" y="0"/>
             <wp:positionH relativeFrom="column">
-              <wp:posOffset>4251960</wp:posOffset>
+              <wp:posOffset>2025650</wp:posOffset>
             </wp:positionH>
             <wp:positionV relativeFrom="paragraph">
-              <wp:posOffset>179070</wp:posOffset>
+              <wp:posOffset>23707</wp:posOffset>
             </wp:positionV>
-            <wp:extent cx="2898775" cy="3079750"/>
-            <wp:effectExtent l="133350" t="114300" r="130175" b="139700"/>
+            <wp:extent cx="4965700" cy="2463800"/>
+            <wp:effectExtent l="0" t="0" r="0" b="0"/>
             <wp:wrapTight wrapText="bothSides">
               <wp:wrapPolygon edited="0">
-                <wp:start x="-710" y="-802"/>
-                <wp:lineTo x="-994" y="-534"/>
-                <wp:lineTo x="-852" y="22446"/>
-                <wp:lineTo x="22286" y="22446"/>
-                <wp:lineTo x="22428" y="1603"/>
-                <wp:lineTo x="22144" y="-401"/>
-                <wp:lineTo x="22144" y="-802"/>
-                <wp:lineTo x="-710" y="-802"/>
+                <wp:start x="0" y="0"/>
+                <wp:lineTo x="0" y="21489"/>
+                <wp:lineTo x="21545" y="21489"/>
+                <wp:lineTo x="21545" y="0"/>
+                <wp:lineTo x="0" y="0"/>
               </wp:wrapPolygon>
             </wp:wrapTight>
-            <wp:docPr id="21" name="Picture 21"/>
+            <wp:docPr id="1988082853" name="Picture 1"/>
             <wp:cNvGraphicFramePr>
               <a:graphicFrameLocks xmlns:a="http://schemas.openxmlformats.org/drawingml/2006/main" noChangeAspect="1"/>
             </wp:cNvGraphicFramePr>
@@ -520,10 +563,8 @@
               <a:graphicData uri="http://schemas.openxmlformats.org/drawingml/2006/picture">
                 <pic:pic xmlns:pic="http://schemas.openxmlformats.org/drawingml/2006/picture">
                   <pic:nvPicPr>
-                    <pic:cNvPr id="0" name="Picture 2"/>
-                    <pic:cNvPicPr>
-                      <a:picLocks noChangeAspect="1" noChangeArrowheads="1"/>
-                    </pic:cNvPicPr>
+                    <pic:cNvPr id="1988082853" name=""/>
+                    <pic:cNvPicPr/>
                   </pic:nvPicPr>
                   <pic:blipFill>
                     <a:blip r:embed="rId8">
@@ -533,49 +574,18 @@
                         </a:ext>
                       </a:extLst>
                     </a:blip>
-                    <a:srcRect/>
                     <a:stretch>
                       <a:fillRect/>
                     </a:stretch>
                   </pic:blipFill>
-                  <pic:spPr bwMode="auto">
+                  <pic:spPr>
                     <a:xfrm>
                       <a:off x="0" y="0"/>
-                      <a:ext cx="2898775" cy="3079750"/>
+                      <a:ext cx="4965700" cy="2463800"/>
                     </a:xfrm>
                     <a:prstGeom prst="rect">
                       <a:avLst/>
                     </a:prstGeom>
-                    <a:solidFill>
-                      <a:srgbClr val="FFFFFF">
-                        <a:shade val="85000"/>
-                      </a:srgbClr>
-                    </a:solidFill>
-                    <a:ln w="88900" cap="sq">
-                      <a:solidFill>
-                        <a:srgbClr val="FFFFFF"/>
-                      </a:solidFill>
-                      <a:miter lim="800000"/>
-                    </a:ln>
-                    <a:effectLst>
-                      <a:outerShdw blurRad="55000" dist="18000" dir="5400000" algn="tl" rotWithShape="0">
-                        <a:srgbClr val="000000">
-                          <a:alpha val="40000"/>
-                        </a:srgbClr>
-                      </a:outerShdw>
-                    </a:effectLst>
-                    <a:scene3d>
-                      <a:camera prst="orthographicFront"/>
-                      <a:lightRig rig="twoPt" dir="t">
-                        <a:rot lat="0" lon="0" rev="7200000"/>
-                      </a:lightRig>
-                    </a:scene3d>
-                    <a:sp3d>
-                      <a:bevelT w="25400" h="19050"/>
-                      <a:contourClr>
-                        <a:srgbClr val="FFFFFF"/>
-                      </a:contourClr>
-                    </a:sp3d>
                   </pic:spPr>
                 </pic:pic>
               </a:graphicData>
@@ -589,125 +599,273 @@
           </wp:anchor>
         </w:drawing>
       </w:r>
+      <w:r>
+        <w:t xml:space="preserve">Follow the same procedure as previous labs, accepting then cloning the repo from the </w:t>
+      </w:r>
+      <w:r>
+        <w:t>GitHub</w:t>
+      </w:r>
+      <w:r>
+        <w:t xml:space="preserve"> classroom (link in the </w:t>
+      </w:r>
+      <w:r>
+        <w:t xml:space="preserve">Canvas Assignment). </w:t>
+      </w:r>
+      <w:r>
+        <w:t xml:space="preserve"> Clean and Build the Project.</w:t>
+      </w:r>
     </w:p>
     <w:p>
       <w:r>
-        <w:t>Import the pre-built project examples for this lab</w:t>
-      </w:r>
-      <w:r>
-        <w:t xml:space="preserve"> into your clean workspace</w:t>
-      </w:r>
-      <w:r>
-        <w:t>.</w:t>
+        <w:rPr>
+          <w:noProof/>
+        </w:rPr>
+        <mc:AlternateContent>
+          <mc:Choice Requires="wps">
+            <w:drawing>
+              <wp:anchor distT="0" distB="0" distL="114300" distR="114300" simplePos="0" relativeHeight="251661317" behindDoc="0" locked="0" layoutInCell="1" allowOverlap="1" wp14:anchorId="0ABF2707" wp14:editId="475FBA47">
+                <wp:simplePos x="0" y="0"/>
+                <wp:positionH relativeFrom="column">
+                  <wp:posOffset>1566333</wp:posOffset>
+                </wp:positionH>
+                <wp:positionV relativeFrom="paragraph">
+                  <wp:posOffset>171873</wp:posOffset>
+                </wp:positionV>
+                <wp:extent cx="872067" cy="787400"/>
+                <wp:effectExtent l="0" t="25400" r="42545" b="12700"/>
+                <wp:wrapNone/>
+                <wp:docPr id="1776120589" name="Straight Arrow Connector 2"/>
+                <wp:cNvGraphicFramePr/>
+                <a:graphic xmlns:a="http://schemas.openxmlformats.org/drawingml/2006/main">
+                  <a:graphicData uri="http://schemas.microsoft.com/office/word/2010/wordprocessingShape">
+                    <wps:wsp>
+                      <wps:cNvCnPr/>
+                      <wps:spPr>
+                        <a:xfrm flipV="1">
+                          <a:off x="0" y="0"/>
+                          <a:ext cx="872067" cy="787400"/>
+                        </a:xfrm>
+                        <a:prstGeom prst="straightConnector1">
+                          <a:avLst/>
+                        </a:prstGeom>
+                        <a:ln w="15875">
+                          <a:solidFill>
+                            <a:srgbClr val="FF0000"/>
+                          </a:solidFill>
+                          <a:tailEnd type="triangle"/>
+                        </a:ln>
+                      </wps:spPr>
+                      <wps:style>
+                        <a:lnRef idx="1">
+                          <a:schemeClr val="accent1"/>
+                        </a:lnRef>
+                        <a:fillRef idx="0">
+                          <a:schemeClr val="accent1"/>
+                        </a:fillRef>
+                        <a:effectRef idx="0">
+                          <a:schemeClr val="accent1"/>
+                        </a:effectRef>
+                        <a:fontRef idx="minor">
+                          <a:schemeClr val="tx1"/>
+                        </a:fontRef>
+                      </wps:style>
+                      <wps:bodyPr/>
+                    </wps:wsp>
+                  </a:graphicData>
+                </a:graphic>
+              </wp:anchor>
+            </w:drawing>
+          </mc:Choice>
+          <mc:Fallback>
+            <w:pict>
+              <v:shapetype w14:anchorId="43A8E5CD" id="_x0000_t32" coordsize="21600,21600" o:spt="32" o:oned="t" path="m,l21600,21600e" filled="f">
+                <v:path arrowok="t" fillok="f" o:connecttype="none"/>
+                <o:lock v:ext="edit" shapetype="t"/>
+              </v:shapetype>
+              <v:shape id="Straight Arrow Connector 2" o:spid="_x0000_s1026" type="#_x0000_t32" style="position:absolute;margin-left:123.35pt;margin-top:13.55pt;width:68.65pt;height:62pt;flip:y;z-index:251661317;visibility:visible;mso-wrap-style:square;mso-wrap-distance-left:9pt;mso-wrap-distance-top:0;mso-wrap-distance-right:9pt;mso-wrap-distance-bottom:0;mso-position-horizontal:absolute;mso-position-horizontal-relative:text;mso-position-vertical:absolute;mso-position-vertical-relative:text" o:gfxdata="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" strokecolor="red" strokeweight="1.25pt">
+                <v:stroke endarrow="block" joinstyle="miter"/>
+              </v:shape>
+            </w:pict>
+          </mc:Fallback>
+        </mc:AlternateContent>
+      </w:r>
+    </w:p>
+    <w:p>
+      <w:r>
+        <w:t>There should be no errors or warnings.</w:t>
       </w:r>
     </w:p>
     <w:p/>
     <w:p>
+      <w:r>
+        <w:t xml:space="preserve">As always, source code is in </w:t>
+      </w:r>
+      <w:r>
+        <w:rPr>
+          <w:rStyle w:val="SubtleReference"/>
+        </w:rPr>
+        <w:t>Core/</w:t>
+      </w:r>
+      <w:proofErr w:type="spellStart"/>
+      <w:r>
+        <w:rPr>
+          <w:rStyle w:val="SubtleReference"/>
+        </w:rPr>
+        <w:t>Src</w:t>
+      </w:r>
+      <w:proofErr w:type="spellEnd"/>
+      <w:r>
+        <w:rPr>
+          <w:rStyle w:val="SubtleReference"/>
+        </w:rPr>
+        <w:t>/</w:t>
+      </w:r>
+      <w:proofErr w:type="spellStart"/>
+      <w:r>
+        <w:rPr>
+          <w:rStyle w:val="SubtleReference"/>
+        </w:rPr>
+        <w:t>main.c</w:t>
+      </w:r>
+      <w:proofErr w:type="spellEnd"/>
+    </w:p>
+    <w:p/>
+    <w:p/>
+    <w:p>
+      <w:pPr>
+        <w:pStyle w:val="Heading1"/>
+      </w:pPr>
+      <w:r>
+        <w:t>Lab Activities</w:t>
+      </w:r>
+    </w:p>
+    <w:p>
       <w:pPr>
         <w:pStyle w:val="ListParagraph"/>
         <w:numPr>
           <w:ilvl w:val="0"/>
-          <w:numId w:val="7"/>
+          <w:numId w:val="16"/>
         </w:numPr>
       </w:pPr>
       <w:r>
-        <w:t xml:space="preserve">From CCS, </w:t>
-      </w:r>
+        <w:t xml:space="preserve">Write the remainder of the </w:t>
+      </w:r>
+      <w:proofErr w:type="spellStart"/>
       <w:r>
         <w:rPr>
           <w:rStyle w:val="SubtleReference"/>
         </w:rPr>
-        <w:t>File/Import/</w:t>
-      </w:r>
+        <w:t>Scheduler_Dispatch</w:t>
+      </w:r>
+      <w:proofErr w:type="spellEnd"/>
       <w:r>
         <w:rPr>
           <w:rStyle w:val="SubtleReference"/>
         </w:rPr>
-        <w:t>CCS Projects</w:t>
-      </w:r>
-    </w:p>
-    <w:p/>
-    <w:p>
-      <w:pPr>
-        <w:pStyle w:val="ListParagraph"/>
-        <w:numPr>
-          <w:ilvl w:val="0"/>
-          <w:numId w:val="7"/>
-        </w:numPr>
-      </w:pPr>
-      <w:r>
-        <w:t xml:space="preserve">Import from a </w:t>
-      </w:r>
-      <w:r>
-        <w:t>ZIP file (</w:t>
-      </w:r>
-      <w:hyperlink r:id="rId9" w:history="1">
-        <w:r>
-          <w:rPr>
-            <w:rStyle w:val="Hyperlink"/>
-          </w:rPr>
-          <w:t>Lab-03-Simple-Scheduler.zip</w:t>
-        </w:r>
-      </w:hyperlink>
+        <w:t>()</w:t>
+      </w:r>
+      <w:r>
+        <w:t xml:space="preserve"> code  (about line</w:t>
+      </w:r>
+      <w:r>
+        <w:t xml:space="preserve"> </w:t>
+      </w:r>
+      <w:r>
+        <w:t>80</w:t>
+      </w:r>
+      <w:r>
+        <w:t xml:space="preserve"> in </w:t>
+      </w:r>
+      <w:proofErr w:type="spellStart"/>
+      <w:r>
+        <w:rPr>
+          <w:rStyle w:val="SubtleReference"/>
+        </w:rPr>
+        <w:t>main</w:t>
+      </w:r>
+      <w:r>
+        <w:rPr>
+          <w:rStyle w:val="SubtleReference"/>
+        </w:rPr>
+        <w:t>.c</w:t>
+      </w:r>
+      <w:proofErr w:type="spellEnd"/>
       <w:r>
         <w:t>)</w:t>
       </w:r>
       <w:r>
-        <w:t xml:space="preserve">  (note – external link)</w:t>
-      </w:r>
-    </w:p>
-    <w:p/>
-    <w:p>
-      <w:pPr>
-        <w:pStyle w:val="ListParagraph"/>
-        <w:numPr>
-          <w:ilvl w:val="0"/>
-          <w:numId w:val="7"/>
-        </w:numPr>
-      </w:pPr>
-      <w:r>
-        <w:t xml:space="preserve">Import the </w:t>
-      </w:r>
-      <w:r>
-        <w:t>Project</w:t>
-      </w:r>
-    </w:p>
-    <w:p/>
-    <w:p>
-      <w:pPr>
-        <w:jc w:val="right"/>
-      </w:pPr>
+        <w:t xml:space="preserve">. </w:t>
+      </w:r>
     </w:p>
     <w:p>
       <w:pPr>
-        <w:jc w:val="right"/>
-      </w:pPr>
+        <w:pStyle w:val="ListParagraph"/>
+      </w:pPr>
+      <w:r>
+        <w:t>This will be completed by creating a loop to go through the task queue</w:t>
+      </w:r>
+      <w:r>
+        <w:t xml:space="preserve"> and seeing if it’s time to run the task being inspected.  Remember to take into consideration </w:t>
+      </w:r>
+      <w:r>
+        <w:t>the ‘</w:t>
+      </w:r>
+      <w:r>
+        <w:rPr>
+          <w:rStyle w:val="SubtleReference"/>
+        </w:rPr>
+        <w:t>suspended</w:t>
+      </w:r>
+      <w:r>
+        <w:rPr>
+          <w:rStyle w:val="SubtleReference"/>
+        </w:rPr>
+        <w:t>’</w:t>
+      </w:r>
+      <w:r>
+        <w:t xml:space="preserve"> field in deciding if it should be run or not.</w:t>
+      </w:r>
+      <w:r>
+        <w:t xml:space="preserve">  Any code written must be between the “EDITABLE” fields, and don’t modify lines outside of there.  The lines outside are generated by the STM32 .IOC GUI to setup the controller. </w:t>
+      </w:r>
     </w:p>
-    <w:p/>
-    <w:p/>
-    <w:p/>
-    <w:p/>
     <w:p>
-      <w:r>
-        <w:t xml:space="preserve">Your Project Explorer tab of CCS should have the new project:  </w:t>
-      </w:r>
-      <w:r>
-        <w:rPr>
-          <w:noProof/>
-        </w:rPr>
+      <w:pPr>
+        <w:pStyle w:val="ListParagraph"/>
+      </w:pPr>
+      <w:r>
         <w:drawing>
-          <wp:anchor distT="0" distB="0" distL="114300" distR="114300" simplePos="0" relativeHeight="251658242" behindDoc="0" locked="0" layoutInCell="1" allowOverlap="1" wp14:anchorId="7B3E784C" wp14:editId="02FA01FB">
+          <wp:anchor distT="0" distB="0" distL="114300" distR="114300" simplePos="0" relativeHeight="251662341" behindDoc="1" locked="0" layoutInCell="1" allowOverlap="1" wp14:anchorId="7681C742" wp14:editId="461A61F9">
             <wp:simplePos x="0" y="0"/>
-            <wp:positionH relativeFrom="page">
-              <wp:posOffset>600075</wp:posOffset>
+            <wp:positionH relativeFrom="column">
+              <wp:posOffset>293794</wp:posOffset>
             </wp:positionH>
             <wp:positionV relativeFrom="paragraph">
-              <wp:posOffset>512445</wp:posOffset>
+              <wp:posOffset>519218</wp:posOffset>
             </wp:positionV>
-            <wp:extent cx="4639322" cy="1876687"/>
-            <wp:effectExtent l="133350" t="114300" r="123190" b="161925"/>
-            <wp:wrapSquare wrapText="bothSides"/>
-            <wp:docPr id="1" name="Picture 1" descr="Graphical user interface, text, application&#10;&#10;Description automatically generated"/>
+            <wp:extent cx="6416675" cy="1718310"/>
+            <wp:effectExtent l="152400" t="152400" r="339725" b="339090"/>
+            <wp:wrapTight wrapText="bothSides">
+              <wp:wrapPolygon edited="0">
+                <wp:start x="641" y="-1916"/>
+                <wp:lineTo x="-428" y="-1596"/>
+                <wp:lineTo x="-513" y="8621"/>
+                <wp:lineTo x="-513" y="22510"/>
+                <wp:lineTo x="-257" y="23947"/>
+                <wp:lineTo x="-257" y="24106"/>
+                <wp:lineTo x="385" y="25384"/>
+                <wp:lineTo x="428" y="25703"/>
+                <wp:lineTo x="21760" y="25703"/>
+                <wp:lineTo x="21803" y="25384"/>
+                <wp:lineTo x="22444" y="23947"/>
+                <wp:lineTo x="22701" y="21552"/>
+                <wp:lineTo x="22658" y="319"/>
+                <wp:lineTo x="21889" y="-1596"/>
+                <wp:lineTo x="21589" y="-1916"/>
+                <wp:lineTo x="641" y="-1916"/>
+              </wp:wrapPolygon>
+            </wp:wrapTight>
+            <wp:docPr id="2086410363" name="Picture 1"/>
             <wp:cNvGraphicFramePr>
               <a:graphicFrameLocks xmlns:a="http://schemas.openxmlformats.org/drawingml/2006/main" noChangeAspect="1"/>
             </wp:cNvGraphicFramePr>
@@ -715,7 +873,145 @@
               <a:graphicData uri="http://schemas.openxmlformats.org/drawingml/2006/picture">
                 <pic:pic xmlns:pic="http://schemas.openxmlformats.org/drawingml/2006/picture">
                   <pic:nvPicPr>
-                    <pic:cNvPr id="1" name="Picture 1" descr="Graphical user interface, text, application&#10;&#10;Description automatically generated"/>
+                    <pic:cNvPr id="2086410363" name=""/>
+                    <pic:cNvPicPr/>
+                  </pic:nvPicPr>
+                  <pic:blipFill rotWithShape="1">
+                    <a:blip r:embed="rId9">
+                      <a:extLst>
+                        <a:ext uri="{28A0092B-C50C-407E-A947-70E740481C1C}">
+                          <a14:useLocalDpi xmlns:a14="http://schemas.microsoft.com/office/drawing/2010/main" val="0"/>
+                        </a:ext>
+                      </a:extLst>
+                    </a:blip>
+                    <a:srcRect t="13688" b="18545"/>
+                    <a:stretch/>
+                  </pic:blipFill>
+                  <pic:spPr bwMode="auto">
+                    <a:xfrm>
+                      <a:off x="0" y="0"/>
+                      <a:ext cx="6416675" cy="1718310"/>
+                    </a:xfrm>
+                    <a:prstGeom prst="rect">
+                      <a:avLst/>
+                    </a:prstGeom>
+                    <a:ln>
+                      <a:noFill/>
+                    </a:ln>
+                    <a:effectLst>
+                      <a:outerShdw blurRad="292100" dist="139700" dir="2700000" algn="tl" rotWithShape="0">
+                        <a:srgbClr val="333333">
+                          <a:alpha val="65000"/>
+                        </a:srgbClr>
+                      </a:outerShdw>
+                    </a:effectLst>
+                    <a:extLst>
+                      <a:ext uri="{53640926-AAD7-44D8-BBD7-CCE9431645EC}">
+                        <a14:shadowObscured xmlns:a14="http://schemas.microsoft.com/office/drawing/2010/main"/>
+                      </a:ext>
+                    </a:extLst>
+                  </pic:spPr>
+                </pic:pic>
+              </a:graphicData>
+            </a:graphic>
+            <wp14:sizeRelH relativeFrom="page">
+              <wp14:pctWidth>0</wp14:pctWidth>
+            </wp14:sizeRelH>
+            <wp14:sizeRelV relativeFrom="page">
+              <wp14:pctHeight>0</wp14:pctHeight>
+            </wp14:sizeRelV>
+          </wp:anchor>
+        </w:drawing>
+      </w:r>
+      <w:r>
+        <w:br w:type="column"/>
+      </w:r>
+      <w:r>
+        <w:lastRenderedPageBreak/>
+        <w:t xml:space="preserve">You’ll be able to verify operation with 3 different </w:t>
+      </w:r>
+      <w:proofErr w:type="gramStart"/>
+      <w:r>
+        <w:t>output</w:t>
+      </w:r>
+      <w:proofErr w:type="gramEnd"/>
+      <w:r>
+        <w:t>:</w:t>
+      </w:r>
+    </w:p>
+    <w:p>
+      <w:pPr>
+        <w:pStyle w:val="ListParagraph"/>
+        <w:numPr>
+          <w:ilvl w:val="0"/>
+          <w:numId w:val="17"/>
+        </w:numPr>
+      </w:pPr>
+      <w:r>
+        <w:t>LED_D1 and LED_D4 lights blinking at their appropriate rates.</w:t>
+      </w:r>
+    </w:p>
+    <w:p>
+      <w:pPr>
+        <w:pStyle w:val="ListParagraph"/>
+        <w:numPr>
+          <w:ilvl w:val="0"/>
+          <w:numId w:val="17"/>
+        </w:numPr>
+      </w:pPr>
+      <w:r>
+        <w:t xml:space="preserve">The far left and far right 7-Segment displays will count from 0-9, just showing the </w:t>
+      </w:r>
+      <w:proofErr w:type="spellStart"/>
+      <w:r>
+        <w:t>countup</w:t>
+      </w:r>
+      <w:proofErr w:type="spellEnd"/>
+    </w:p>
+    <w:p>
+      <w:pPr>
+        <w:pStyle w:val="ListParagraph"/>
+        <w:numPr>
+          <w:ilvl w:val="0"/>
+          <w:numId w:val="17"/>
+        </w:numPr>
+      </w:pPr>
+      <w:r>
+        <w:drawing>
+          <wp:anchor distT="0" distB="0" distL="114300" distR="114300" simplePos="0" relativeHeight="251663365" behindDoc="1" locked="0" layoutInCell="1" allowOverlap="1" wp14:anchorId="56FCE038" wp14:editId="56D7F95F">
+            <wp:simplePos x="0" y="0"/>
+            <wp:positionH relativeFrom="column">
+              <wp:posOffset>5295477</wp:posOffset>
+            </wp:positionH>
+            <wp:positionV relativeFrom="paragraph">
+              <wp:posOffset>191982</wp:posOffset>
+            </wp:positionV>
+            <wp:extent cx="1498600" cy="736600"/>
+            <wp:effectExtent l="165100" t="165100" r="165100" b="165100"/>
+            <wp:wrapTight wrapText="bothSides">
+              <wp:wrapPolygon edited="0">
+                <wp:start x="-183" y="-4841"/>
+                <wp:lineTo x="-2380" y="-4097"/>
+                <wp:lineTo x="-2380" y="20110"/>
+                <wp:lineTo x="-183" y="26069"/>
+                <wp:lineTo x="21600" y="26069"/>
+                <wp:lineTo x="21783" y="25324"/>
+                <wp:lineTo x="23797" y="20110"/>
+                <wp:lineTo x="23797" y="1862"/>
+                <wp:lineTo x="21783" y="-3724"/>
+                <wp:lineTo x="21600" y="-4841"/>
+                <wp:lineTo x="-183" y="-4841"/>
+              </wp:wrapPolygon>
+            </wp:wrapTight>
+            <wp:docPr id="1859573757" name="Picture 1"/>
+            <wp:cNvGraphicFramePr>
+              <a:graphicFrameLocks xmlns:a="http://schemas.openxmlformats.org/drawingml/2006/main" noChangeAspect="1"/>
+            </wp:cNvGraphicFramePr>
+            <a:graphic xmlns:a="http://schemas.openxmlformats.org/drawingml/2006/main">
+              <a:graphicData uri="http://schemas.openxmlformats.org/drawingml/2006/picture">
+                <pic:pic xmlns:pic="http://schemas.openxmlformats.org/drawingml/2006/picture">
+                  <pic:nvPicPr>
+                    <pic:cNvPr id="1859573757" name=""/>
                     <pic:cNvPicPr/>
                   </pic:nvPicPr>
                   <pic:blipFill>
@@ -733,41 +1029,21 @@
                   <pic:spPr>
                     <a:xfrm>
                       <a:off x="0" y="0"/>
-                      <a:ext cx="4639322" cy="1876687"/>
+                      <a:ext cx="1498600" cy="736600"/>
                     </a:xfrm>
                     <a:prstGeom prst="rect">
                       <a:avLst/>
                     </a:prstGeom>
-                    <a:solidFill>
-                      <a:srgbClr val="FFFFFF">
-                        <a:shade val="85000"/>
-                      </a:srgbClr>
-                    </a:solidFill>
-                    <a:ln w="88900" cap="sq">
-                      <a:solidFill>
-                        <a:srgbClr val="FFFFFF"/>
-                      </a:solidFill>
-                      <a:miter lim="800000"/>
+                    <a:ln>
+                      <a:noFill/>
                     </a:ln>
                     <a:effectLst>
-                      <a:outerShdw blurRad="55000" dist="18000" dir="5400000" algn="tl" rotWithShape="0">
+                      <a:outerShdw blurRad="190500" algn="tl" rotWithShape="0">
                         <a:srgbClr val="000000">
-                          <a:alpha val="40000"/>
+                          <a:alpha val="70000"/>
                         </a:srgbClr>
                       </a:outerShdw>
                     </a:effectLst>
-                    <a:scene3d>
-                      <a:camera prst="orthographicFront"/>
-                      <a:lightRig rig="twoPt" dir="t">
-                        <a:rot lat="0" lon="0" rev="7200000"/>
-                      </a:lightRig>
-                    </a:scene3d>
-                    <a:sp3d>
-                      <a:bevelT w="25400" h="19050"/>
-                      <a:contourClr>
-                        <a:srgbClr val="FFFFFF"/>
-                      </a:contourClr>
-                    </a:sp3d>
                   </pic:spPr>
                 </pic:pic>
               </a:graphicData>
@@ -781,44 +1057,65 @@
           </wp:anchor>
         </w:drawing>
       </w:r>
+      <w:r>
+        <w:t>The terminal emulator output will show</w:t>
+      </w:r>
+    </w:p>
+    <w:p>
+      <w:pPr>
+        <w:ind w:left="1080"/>
+      </w:pPr>
+    </w:p>
+    <w:p>
+      <w:pPr>
+        <w:ind w:left="1080"/>
+      </w:pPr>
+    </w:p>
+    <w:p>
+      <w:pPr>
+        <w:ind w:left="1440"/>
+        <w:jc w:val="right"/>
+      </w:pPr>
+      <w:r>
+        <w:t xml:space="preserve">Output streaming </w:t>
+      </w:r>
+      <w:proofErr w:type="spellStart"/>
+      <w:r>
+        <w:rPr>
+          <w:rStyle w:val="SubtleReference"/>
+        </w:rPr>
+        <w:t>uwTICK</w:t>
+      </w:r>
+      <w:proofErr w:type="spellEnd"/>
+      <w:r>
+        <w:t xml:space="preserve"> value </w:t>
+      </w:r>
+      <w:r>
+        <w:t>each IDLE</w:t>
+      </w:r>
+      <w:r>
+        <w:sym w:font="Wingdings" w:char="F0E8"/>
+      </w:r>
+    </w:p>
+    <w:p>
+      <w:pPr>
+        <w:ind w:left="720"/>
+      </w:pPr>
     </w:p>
     <w:p/>
     <w:p>
-      <w:r>
-        <w:t xml:space="preserve">Build this project.  There should be NO errors. </w:t>
-      </w:r>
-    </w:p>
-    <w:p/>
-    <w:p>
-      <w:r>
-        <w:t>(Note – there’s nothing to DEBUG yet, since your code isn’t completed.</w:t>
+      <w:pPr>
+        <w:ind w:left="720"/>
+      </w:pPr>
+      <w:r>
+        <w:t>If you have difficulty seeing the serial communication coming thru a terminal emulator, contact a T/A or Instructor.</w:t>
       </w:r>
     </w:p>
     <w:p>
-      <w:r>
-        <w:t>If it doesn’t BUILD, get help from the T/A or instructor.</w:t>
-      </w:r>
+      <w:pPr>
+        <w:ind w:left="720"/>
+      </w:pPr>
     </w:p>
-    <w:p>
-      <w:pPr>
-        <w:pStyle w:val="Heading1"/>
-      </w:pPr>
-      <w:r>
-        <w:br w:type="column"/>
-      </w:r>
-      <w:r>
-        <w:t>Lab Activities</w:t>
-      </w:r>
-    </w:p>
-    <w:p>
-      <w:r>
-        <w:t>Complete the following steps</w:t>
-      </w:r>
-      <w:r>
-        <w:t>.</w:t>
-      </w:r>
-    </w:p>
-    <w:p/>
     <w:p>
       <w:pPr>
         <w:pStyle w:val="ListParagraph"/>
@@ -828,22 +1125,94 @@
         </w:numPr>
       </w:pPr>
       <w:r>
+        <w:t xml:space="preserve">Verify that the </w:t>
+      </w:r>
+      <w:r>
         <w:rPr>
-          <w:noProof/>
+          <w:rFonts w:ascii="Courier New" w:hAnsi="Courier New" w:cs="Courier New"/>
+          <w:b/>
+          <w:bCs/>
         </w:rPr>
+        <w:t>S1</w:t>
+      </w:r>
+      <w:r>
+        <w:rPr>
+          <w:rFonts w:ascii="Courier New" w:hAnsi="Courier New" w:cs="Courier New"/>
+          <w:b/>
+          <w:bCs/>
+        </w:rPr>
+        <w:t xml:space="preserve"> </w:t>
+      </w:r>
+      <w:r>
+        <w:t xml:space="preserve">(GPIO pin is called Button_1) </w:t>
+      </w:r>
+      <w:r>
+        <w:t xml:space="preserve">switch </w:t>
+      </w:r>
+      <w:r>
+        <w:t>suspend</w:t>
+      </w:r>
+      <w:r>
+        <w:t>s</w:t>
+      </w:r>
+      <w:r>
+        <w:t xml:space="preserve"> </w:t>
+      </w:r>
+      <w:r>
+        <w:rPr>
+          <w:rStyle w:val="SubtleReference"/>
+        </w:rPr>
+        <w:t>D1_task</w:t>
+      </w:r>
+      <w:r>
+        <w:t xml:space="preserve"> </w:t>
+      </w:r>
+      <w:r>
+        <w:t xml:space="preserve">blinking </w:t>
+      </w:r>
+      <w:r>
+        <w:t>process</w:t>
+      </w:r>
+      <w:r>
+        <w:t xml:space="preserve">.   </w:t>
+      </w:r>
+      <w:r>
+        <w:t xml:space="preserve">  Note that it stops</w:t>
+      </w:r>
+      <w:r>
+        <w:t xml:space="preserve"> at the same state (on or off).</w:t>
+      </w:r>
+    </w:p>
+    <w:p>
+      <w:pPr>
+        <w:pStyle w:val="ListParagraph"/>
+        <w:numPr>
+          <w:ilvl w:val="0"/>
+          <w:numId w:val="16"/>
+        </w:numPr>
+      </w:pPr>
+      <w:r>
         <w:drawing>
-          <wp:anchor distT="0" distB="0" distL="114300" distR="114300" simplePos="0" relativeHeight="251658243" behindDoc="0" locked="0" layoutInCell="1" allowOverlap="1" wp14:anchorId="07677990" wp14:editId="39E5B457">
+          <wp:anchor distT="0" distB="0" distL="114300" distR="114300" simplePos="0" relativeHeight="251664389" behindDoc="1" locked="0" layoutInCell="1" allowOverlap="1" wp14:anchorId="6B189C6E" wp14:editId="3AC4AA6C">
             <wp:simplePos x="0" y="0"/>
-            <wp:positionH relativeFrom="margin">
-              <wp:align>left</wp:align>
+            <wp:positionH relativeFrom="column">
+              <wp:posOffset>270933</wp:posOffset>
             </wp:positionH>
             <wp:positionV relativeFrom="paragraph">
-              <wp:posOffset>313055</wp:posOffset>
+              <wp:posOffset>672465</wp:posOffset>
             </wp:positionV>
-            <wp:extent cx="6858000" cy="1754505"/>
-            <wp:effectExtent l="133350" t="114300" r="152400" b="169545"/>
-            <wp:wrapSquare wrapText="bothSides"/>
-            <wp:docPr id="5" name="Picture 5" descr="Text, letter&#10;&#10;Description automatically generated"/>
+            <wp:extent cx="6375400" cy="5283200"/>
+            <wp:effectExtent l="0" t="0" r="0" b="0"/>
+            <wp:wrapTight wrapText="bothSides">
+              <wp:wrapPolygon edited="0">
+                <wp:start x="0" y="0"/>
+                <wp:lineTo x="0" y="21548"/>
+                <wp:lineTo x="21557" y="21548"/>
+                <wp:lineTo x="21557" y="0"/>
+                <wp:lineTo x="0" y="0"/>
+              </wp:wrapPolygon>
+            </wp:wrapTight>
+            <wp:docPr id="2047081309" name="Picture 1"/>
             <wp:cNvGraphicFramePr>
               <a:graphicFrameLocks xmlns:a="http://schemas.openxmlformats.org/drawingml/2006/main" noChangeAspect="1"/>
             </wp:cNvGraphicFramePr>
@@ -851,7 +1220,7 @@
               <a:graphicData uri="http://schemas.openxmlformats.org/drawingml/2006/picture">
                 <pic:pic xmlns:pic="http://schemas.openxmlformats.org/drawingml/2006/picture">
                   <pic:nvPicPr>
-                    <pic:cNvPr id="5" name="Picture 5" descr="Text, letter&#10;&#10;Description automatically generated"/>
+                    <pic:cNvPr id="2047081309" name=""/>
                     <pic:cNvPicPr/>
                   </pic:nvPicPr>
                   <pic:blipFill>
@@ -869,41 +1238,11 @@
                   <pic:spPr>
                     <a:xfrm>
                       <a:off x="0" y="0"/>
-                      <a:ext cx="6858000" cy="1754505"/>
+                      <a:ext cx="6375400" cy="5283200"/>
                     </a:xfrm>
                     <a:prstGeom prst="rect">
                       <a:avLst/>
                     </a:prstGeom>
-                    <a:solidFill>
-                      <a:srgbClr val="FFFFFF">
-                        <a:shade val="85000"/>
-                      </a:srgbClr>
-                    </a:solidFill>
-                    <a:ln w="88900" cap="sq">
-                      <a:solidFill>
-                        <a:srgbClr val="FFFFFF"/>
-                      </a:solidFill>
-                      <a:miter lim="800000"/>
-                    </a:ln>
-                    <a:effectLst>
-                      <a:outerShdw blurRad="55000" dist="18000" dir="5400000" algn="tl" rotWithShape="0">
-                        <a:srgbClr val="000000">
-                          <a:alpha val="40000"/>
-                        </a:srgbClr>
-                      </a:outerShdw>
-                    </a:effectLst>
-                    <a:scene3d>
-                      <a:camera prst="orthographicFront"/>
-                      <a:lightRig rig="twoPt" dir="t">
-                        <a:rot lat="0" lon="0" rev="7200000"/>
-                      </a:lightRig>
-                    </a:scene3d>
-                    <a:sp3d>
-                      <a:bevelT w="25400" h="19050"/>
-                      <a:contourClr>
-                        <a:srgbClr val="FFFFFF"/>
-                      </a:contourClr>
-                    </a:sp3d>
                   </pic:spPr>
                 </pic:pic>
               </a:graphicData>
@@ -918,537 +1257,13 @@
         </w:drawing>
       </w:r>
       <w:r>
-        <w:t xml:space="preserve">Write the remainder of the </w:t>
-      </w:r>
-      <w:r>
-        <w:rPr>
-          <w:rStyle w:val="SubtleReference"/>
-        </w:rPr>
-        <w:t>Scheduler_Dispatch()</w:t>
-      </w:r>
-      <w:r>
-        <w:t xml:space="preserve"> code  (about line</w:t>
-      </w:r>
-      <w:r>
-        <w:t xml:space="preserve"> 150 in </w:t>
-      </w:r>
-      <w:r>
-        <w:rPr>
-          <w:rStyle w:val="SubtleReference"/>
-        </w:rPr>
-        <w:t>scheduler.c</w:t>
-      </w:r>
-      <w:r>
-        <w:t>)</w:t>
-      </w:r>
-      <w:r>
-        <w:t xml:space="preserve">. </w:t>
-      </w:r>
-    </w:p>
-    <w:p>
-      <w:pPr>
-        <w:pStyle w:val="ListParagraph"/>
-      </w:pPr>
-      <w:r>
-        <w:t>This will be completed by creating a loop to go through the task queue</w:t>
-      </w:r>
-      <w:r>
-        <w:t xml:space="preserve"> and seeing if it’s time to run the task being inspected.  Remember to take into consideration </w:t>
-      </w:r>
-      <w:r>
-        <w:t>the ‘</w:t>
-      </w:r>
-      <w:r>
-        <w:rPr>
-          <w:rStyle w:val="SubtleReference"/>
-        </w:rPr>
-        <w:t>suspended</w:t>
-      </w:r>
-      <w:r>
-        <w:rPr>
-          <w:rStyle w:val="SubtleReference"/>
-        </w:rPr>
-        <w:t>’</w:t>
-      </w:r>
-      <w:r>
-        <w:t xml:space="preserve"> field in deciding if it should be run or not.</w:t>
-      </w:r>
-    </w:p>
-    <w:p>
-      <w:pPr>
-        <w:pStyle w:val="ListParagraph"/>
-      </w:pPr>
-    </w:p>
-    <w:p>
-      <w:pPr>
-        <w:pStyle w:val="ListParagraph"/>
-      </w:pPr>
-      <w:r>
-        <w:t>Operation will be verified as you see the RED and RGB_BLUE lights blinking at their appropriate rates.</w:t>
-      </w:r>
-    </w:p>
-    <w:p/>
-    <w:p>
-      <w:pPr>
-        <w:pStyle w:val="ListParagraph"/>
-        <w:numPr>
-          <w:ilvl w:val="0"/>
-          <w:numId w:val="16"/>
-        </w:numPr>
-      </w:pPr>
-      <w:r>
-        <w:t>Identify the</w:t>
-      </w:r>
-      <w:r>
-        <w:t xml:space="preserve"> terminal on your PC/Mac </w:t>
-      </w:r>
-      <w:r>
-        <w:t>Connection is probably:</w:t>
-      </w:r>
-    </w:p>
-    <w:p>
-      <w:pPr>
-        <w:pStyle w:val="ListParagraph"/>
-        <w:numPr>
-          <w:ilvl w:val="1"/>
-          <w:numId w:val="16"/>
-        </w:numPr>
-      </w:pPr>
-      <w:r>
-        <w:rPr>
-          <w:noProof/>
-        </w:rPr>
-        <w:drawing>
-          <wp:anchor distT="0" distB="0" distL="114300" distR="114300" simplePos="0" relativeHeight="251658244" behindDoc="0" locked="0" layoutInCell="1" allowOverlap="1" wp14:anchorId="3D99EC37" wp14:editId="464E02E9">
-            <wp:simplePos x="0" y="0"/>
-            <wp:positionH relativeFrom="column">
-              <wp:posOffset>3667125</wp:posOffset>
-            </wp:positionH>
-            <wp:positionV relativeFrom="paragraph">
-              <wp:posOffset>135890</wp:posOffset>
-            </wp:positionV>
-            <wp:extent cx="3115110" cy="647790"/>
-            <wp:effectExtent l="152400" t="114300" r="104775" b="152400"/>
-            <wp:wrapSquare wrapText="bothSides"/>
-            <wp:docPr id="6" name="Picture 6" descr="Text&#10;&#10;Description automatically generated"/>
-            <wp:cNvGraphicFramePr>
-              <a:graphicFrameLocks xmlns:a="http://schemas.openxmlformats.org/drawingml/2006/main" noChangeAspect="1"/>
-            </wp:cNvGraphicFramePr>
-            <a:graphic xmlns:a="http://schemas.openxmlformats.org/drawingml/2006/main">
-              <a:graphicData uri="http://schemas.openxmlformats.org/drawingml/2006/picture">
-                <pic:pic xmlns:pic="http://schemas.openxmlformats.org/drawingml/2006/picture">
-                  <pic:nvPicPr>
-                    <pic:cNvPr id="6" name="Picture 6" descr="Text&#10;&#10;Description automatically generated"/>
-                    <pic:cNvPicPr/>
-                  </pic:nvPicPr>
-                  <pic:blipFill>
-                    <a:blip r:embed="rId12">
-                      <a:extLst>
-                        <a:ext uri="{28A0092B-C50C-407E-A947-70E740481C1C}">
-                          <a14:useLocalDpi xmlns:a14="http://schemas.microsoft.com/office/drawing/2010/main" val="0"/>
-                        </a:ext>
-                      </a:extLst>
-                    </a:blip>
-                    <a:stretch>
-                      <a:fillRect/>
-                    </a:stretch>
-                  </pic:blipFill>
-                  <pic:spPr>
-                    <a:xfrm>
-                      <a:off x="0" y="0"/>
-                      <a:ext cx="3115110" cy="647790"/>
-                    </a:xfrm>
-                    <a:prstGeom prst="rect">
-                      <a:avLst/>
-                    </a:prstGeom>
-                    <a:solidFill>
-                      <a:srgbClr val="FFFFFF">
-                        <a:shade val="85000"/>
-                      </a:srgbClr>
-                    </a:solidFill>
-                    <a:ln w="88900" cap="sq">
-                      <a:solidFill>
-                        <a:srgbClr val="FFFFFF"/>
-                      </a:solidFill>
-                      <a:miter lim="800000"/>
-                    </a:ln>
-                    <a:effectLst>
-                      <a:outerShdw blurRad="55000" dist="18000" dir="5400000" algn="tl" rotWithShape="0">
-                        <a:srgbClr val="000000">
-                          <a:alpha val="40000"/>
-                        </a:srgbClr>
-                      </a:outerShdw>
-                    </a:effectLst>
-                    <a:scene3d>
-                      <a:camera prst="orthographicFront"/>
-                      <a:lightRig rig="twoPt" dir="t">
-                        <a:rot lat="0" lon="0" rev="7200000"/>
-                      </a:lightRig>
-                    </a:scene3d>
-                    <a:sp3d>
-                      <a:bevelT w="25400" h="19050"/>
-                      <a:contourClr>
-                        <a:srgbClr val="FFFFFF"/>
-                      </a:contourClr>
-                    </a:sp3d>
-                  </pic:spPr>
-                </pic:pic>
-              </a:graphicData>
-            </a:graphic>
-            <wp14:sizeRelH relativeFrom="page">
-              <wp14:pctWidth>0</wp14:pctWidth>
-            </wp14:sizeRelH>
-            <wp14:sizeRelV relativeFrom="page">
-              <wp14:pctHeight>0</wp14:pctHeight>
-            </wp14:sizeRelV>
-          </wp:anchor>
-        </w:drawing>
-      </w:r>
-      <w:r>
-        <w:t xml:space="preserve">PC:  Device_Manager, COMx:  </w:t>
-      </w:r>
-    </w:p>
-    <w:p>
-      <w:pPr>
-        <w:pStyle w:val="ListParagraph"/>
-      </w:pPr>
-    </w:p>
-    <w:p>
-      <w:pPr>
-        <w:pStyle w:val="ListParagraph"/>
-      </w:pPr>
-    </w:p>
-    <w:p>
-      <w:pPr>
-        <w:pStyle w:val="ListParagraph"/>
-        <w:numPr>
-          <w:ilvl w:val="1"/>
-          <w:numId w:val="16"/>
-        </w:numPr>
-        <w:rPr>
-          <w:rStyle w:val="SubtleReference"/>
-          <w:rFonts w:ascii="Calibri" w:hAnsi="Calibri"/>
-          <w:b w:val="0"/>
-          <w:bCs w:val="0"/>
-          <w:color w:val="auto"/>
-          <w:sz w:val="24"/>
-          <w:szCs w:val="20"/>
-        </w:rPr>
-      </w:pPr>
-      <w:r>
-        <w:t>Mac</w:t>
-      </w:r>
-      <w:r>
-        <w:rPr>
-          <w:rStyle w:val="SubtleReference"/>
-        </w:rPr>
-        <w:t xml:space="preserve">:   </w:t>
-      </w:r>
-      <w:r>
-        <w:rPr>
-          <w:rStyle w:val="SubtleReference"/>
-        </w:rPr>
-        <w:t>ls /dev/</w:t>
-      </w:r>
-      <w:r>
-        <w:rPr>
-          <w:rStyle w:val="SubtleReference"/>
-        </w:rPr>
-        <w:t>tty.usb*</w:t>
-      </w:r>
-      <w:r>
-        <w:rPr>
-          <w:rStyle w:val="SubtleReference"/>
-        </w:rPr>
-        <w:t>:</w:t>
-      </w:r>
-    </w:p>
-    <w:p>
-      <w:pPr>
-        <w:pStyle w:val="ListParagraph"/>
-        <w:ind w:left="1440"/>
-        <w:rPr>
-          <w:i/>
-          <w:iCs/>
-        </w:rPr>
-      </w:pPr>
-      <w:r>
-        <w:rPr>
-          <w:i/>
-          <w:iCs/>
-        </w:rPr>
-        <w:t xml:space="preserve">(something </w:t>
-      </w:r>
-      <w:r>
-        <w:rPr>
-          <w:i/>
-          <w:iCs/>
-        </w:rPr>
-        <w:t>like</w:t>
-      </w:r>
-      <w:r>
-        <w:rPr>
-          <w:i/>
-          <w:iCs/>
-        </w:rPr>
-        <w:t>)</w:t>
-      </w:r>
-    </w:p>
-    <w:p>
-      <w:pPr>
-        <w:pStyle w:val="ListParagraph"/>
-        <w:ind w:left="1440"/>
-        <w:rPr>
-          <w:rStyle w:val="SubtleReference"/>
-        </w:rPr>
-      </w:pPr>
-      <w:r>
-        <w:rPr>
-          <w:rStyle w:val="SubtleReference"/>
-        </w:rPr>
-        <w:t>/dev/tty.uysbmodemM</w:t>
-      </w:r>
-      <w:r>
-        <w:rPr>
-          <w:rStyle w:val="SubtleReference"/>
-        </w:rPr>
-        <w:t>432100054</w:t>
-      </w:r>
-    </w:p>
-    <w:p>
-      <w:pPr>
-        <w:pStyle w:val="ListParagraph"/>
-        <w:ind w:left="1440"/>
-      </w:pPr>
-    </w:p>
-    <w:p>
-      <w:pPr>
-        <w:pStyle w:val="ListParagraph"/>
-        <w:numPr>
-          <w:ilvl w:val="0"/>
-          <w:numId w:val="16"/>
-        </w:numPr>
-      </w:pPr>
-      <w:r>
-        <w:t>Connect to the serial port</w:t>
-      </w:r>
-      <w:r>
-        <w:t>,</w:t>
-      </w:r>
-      <w:r>
-        <w:t>with baud=115,200</w:t>
-      </w:r>
-      <w:r>
-        <w:t>.   no parity, no flow-control</w:t>
-      </w:r>
-    </w:p>
-    <w:p>
-      <w:pPr>
-        <w:pStyle w:val="ListParagraph"/>
-        <w:numPr>
-          <w:ilvl w:val="1"/>
-          <w:numId w:val="16"/>
-        </w:numPr>
-      </w:pPr>
-      <w:r>
-        <w:t>PC:   program like PuTTY</w:t>
-      </w:r>
-    </w:p>
-    <w:p>
-      <w:pPr>
-        <w:pStyle w:val="ListParagraph"/>
-        <w:numPr>
-          <w:ilvl w:val="1"/>
-          <w:numId w:val="16"/>
-        </w:numPr>
-      </w:pPr>
-      <w:r>
-        <w:t xml:space="preserve">Mac: terminal window with </w:t>
-      </w:r>
-    </w:p>
-    <w:p>
-      <w:pPr>
-        <w:pStyle w:val="ListParagraph"/>
-        <w:ind w:left="1440"/>
-        <w:rPr>
-          <w:rStyle w:val="SubtleReference"/>
-        </w:rPr>
-      </w:pPr>
-      <w:r>
-        <w:rPr>
-          <w:rStyle w:val="SubtleReference"/>
-        </w:rPr>
-        <w:t>s</w:t>
-      </w:r>
-      <w:r>
-        <w:rPr>
-          <w:rStyle w:val="SubtleReference"/>
-        </w:rPr>
-        <w:t>creen</w:t>
+        <w:t>Add an interrupt</w:t>
+      </w:r>
+      <w:r>
+        <w:t xml:space="preserve"> for </w:t>
       </w:r>
       <w:r>
         <w:t xml:space="preserve"> </w:t>
-      </w:r>
-      <w:r>
-        <w:rPr>
-          <w:rStyle w:val="SubtleReference"/>
-        </w:rPr>
-        <w:t>/dev/tty.uysbmodemM432100054  115200</w:t>
-      </w:r>
-    </w:p>
-    <w:p>
-      <w:pPr>
-        <w:ind w:left="1440"/>
-      </w:pPr>
-      <w:r>
-        <w:rPr>
-          <w:noProof/>
-        </w:rPr>
-        <w:drawing>
-          <wp:anchor distT="0" distB="0" distL="114300" distR="114300" simplePos="0" relativeHeight="251658245" behindDoc="1" locked="0" layoutInCell="1" allowOverlap="1" wp14:anchorId="37E3D1C4" wp14:editId="3EB5419C">
-            <wp:simplePos x="0" y="0"/>
-            <wp:positionH relativeFrom="margin">
-              <wp:align>right</wp:align>
-            </wp:positionH>
-            <wp:positionV relativeFrom="paragraph">
-              <wp:posOffset>138430</wp:posOffset>
-            </wp:positionV>
-            <wp:extent cx="2495898" cy="1676634"/>
-            <wp:effectExtent l="114300" t="114300" r="152400" b="152400"/>
-            <wp:wrapTight wrapText="bothSides">
-              <wp:wrapPolygon edited="0">
-                <wp:start x="-989" y="-1473"/>
-                <wp:lineTo x="-989" y="23318"/>
-                <wp:lineTo x="22589" y="23318"/>
-                <wp:lineTo x="22754" y="2945"/>
-                <wp:lineTo x="22424" y="-1473"/>
-                <wp:lineTo x="-989" y="-1473"/>
-              </wp:wrapPolygon>
-            </wp:wrapTight>
-            <wp:docPr id="7" name="Picture 7" descr="Text&#10;&#10;Description automatically generated"/>
-            <wp:cNvGraphicFramePr>
-              <a:graphicFrameLocks xmlns:a="http://schemas.openxmlformats.org/drawingml/2006/main" noChangeAspect="1"/>
-            </wp:cNvGraphicFramePr>
-            <a:graphic xmlns:a="http://schemas.openxmlformats.org/drawingml/2006/main">
-              <a:graphicData uri="http://schemas.openxmlformats.org/drawingml/2006/picture">
-                <pic:pic xmlns:pic="http://schemas.openxmlformats.org/drawingml/2006/picture">
-                  <pic:nvPicPr>
-                    <pic:cNvPr id="7" name="Picture 7" descr="Text&#10;&#10;Description automatically generated"/>
-                    <pic:cNvPicPr/>
-                  </pic:nvPicPr>
-                  <pic:blipFill>
-                    <a:blip r:embed="rId13">
-                      <a:extLst>
-                        <a:ext uri="{28A0092B-C50C-407E-A947-70E740481C1C}">
-                          <a14:useLocalDpi xmlns:a14="http://schemas.microsoft.com/office/drawing/2010/main" val="0"/>
-                        </a:ext>
-                      </a:extLst>
-                    </a:blip>
-                    <a:stretch>
-                      <a:fillRect/>
-                    </a:stretch>
-                  </pic:blipFill>
-                  <pic:spPr>
-                    <a:xfrm>
-                      <a:off x="0" y="0"/>
-                      <a:ext cx="2495898" cy="1676634"/>
-                    </a:xfrm>
-                    <a:prstGeom prst="rect">
-                      <a:avLst/>
-                    </a:prstGeom>
-                    <a:solidFill>
-                      <a:srgbClr val="FFFFFF">
-                        <a:shade val="85000"/>
-                      </a:srgbClr>
-                    </a:solidFill>
-                    <a:ln w="88900" cap="sq">
-                      <a:solidFill>
-                        <a:srgbClr val="FFFFFF"/>
-                      </a:solidFill>
-                      <a:miter lim="800000"/>
-                    </a:ln>
-                    <a:effectLst>
-                      <a:outerShdw blurRad="55000" dist="18000" dir="5400000" algn="tl" rotWithShape="0">
-                        <a:srgbClr val="000000">
-                          <a:alpha val="40000"/>
-                        </a:srgbClr>
-                      </a:outerShdw>
-                    </a:effectLst>
-                    <a:scene3d>
-                      <a:camera prst="orthographicFront"/>
-                      <a:lightRig rig="twoPt" dir="t">
-                        <a:rot lat="0" lon="0" rev="7200000"/>
-                      </a:lightRig>
-                    </a:scene3d>
-                    <a:sp3d>
-                      <a:bevelT w="25400" h="19050"/>
-                      <a:contourClr>
-                        <a:srgbClr val="FFFFFF"/>
-                      </a:contourClr>
-                    </a:sp3d>
-                  </pic:spPr>
-                </pic:pic>
-              </a:graphicData>
-            </a:graphic>
-            <wp14:sizeRelH relativeFrom="page">
-              <wp14:pctWidth>0</wp14:pctWidth>
-            </wp14:sizeRelH>
-            <wp14:sizeRelV relativeFrom="page">
-              <wp14:pctHeight>0</wp14:pctHeight>
-            </wp14:sizeRelV>
-          </wp:anchor>
-        </w:drawing>
-      </w:r>
-    </w:p>
-    <w:p>
-      <w:pPr>
-        <w:ind w:left="1440"/>
-        <w:jc w:val="right"/>
-      </w:pPr>
-      <w:r>
-        <w:t xml:space="preserve">Output streaming </w:t>
-      </w:r>
-      <w:r>
-        <w:rPr>
-          <w:rStyle w:val="SubtleReference"/>
-        </w:rPr>
-        <w:t>milli</w:t>
-      </w:r>
-      <w:r>
-        <w:t xml:space="preserve"> value </w:t>
-      </w:r>
-      <w:r>
-        <w:sym w:font="Wingdings" w:char="F0E8"/>
-      </w:r>
-    </w:p>
-    <w:p>
-      <w:pPr>
-        <w:ind w:left="1440"/>
-      </w:pPr>
-    </w:p>
-    <w:p>
-      <w:pPr>
-        <w:ind w:left="720"/>
-      </w:pPr>
-      <w:r>
-        <w:t>If you have difficulty seeing the serial communication coming thru a terminal emulator, contact a T/A or Instructor.</w:t>
-      </w:r>
-    </w:p>
-    <w:p>
-      <w:pPr>
-        <w:ind w:left="720"/>
-      </w:pPr>
-    </w:p>
-    <w:p>
-      <w:pPr>
-        <w:pStyle w:val="ListParagraph"/>
-        <w:numPr>
-          <w:ilvl w:val="0"/>
-          <w:numId w:val="16"/>
-        </w:numPr>
-      </w:pPr>
-      <w:r>
-        <w:t xml:space="preserve">Verify that the </w:t>
       </w:r>
       <w:r>
         <w:rPr>
@@ -1456,110 +1271,1386 @@
           <w:b/>
           <w:bCs/>
         </w:rPr>
-        <w:t>SW</w:t>
-      </w:r>
-      <w:r>
-        <w:rPr>
-          <w:rFonts w:ascii="Courier New" w:hAnsi="Courier New" w:cs="Courier New"/>
-          <w:b/>
-          <w:bCs/>
-        </w:rPr>
-        <w:t>-1</w:t>
-      </w:r>
-      <w:r>
-        <w:t xml:space="preserve"> toggles the suspend of the </w:t>
+        <w:t>S2</w:t>
+      </w:r>
+      <w:r>
+        <w:t xml:space="preserve">.  This </w:t>
+      </w:r>
+      <w:r>
+        <w:t xml:space="preserve">will be </w:t>
+      </w:r>
+      <w:r>
+        <w:t xml:space="preserve">a second </w:t>
+      </w:r>
+      <w:r>
+        <w:t xml:space="preserve">ISR, that does the same thing for </w:t>
       </w:r>
       <w:r>
         <w:rPr>
           <w:rStyle w:val="SubtleReference"/>
         </w:rPr>
-        <w:t>red_task</w:t>
-      </w:r>
-      <w:r>
-        <w:t xml:space="preserve"> process</w:t>
-      </w:r>
-      <w:r>
-        <w:t>.   Pressing the SW-1 should start/stop the RED LED</w:t>
-      </w:r>
-      <w:r>
-        <w:t xml:space="preserve"> from blinking.  Note that it stops</w:t>
-      </w:r>
-      <w:r>
-        <w:t xml:space="preserve"> at the same state (on or off).</w:t>
-      </w:r>
-    </w:p>
-    <w:p>
-      <w:pPr>
-        <w:pStyle w:val="ListParagraph"/>
-        <w:numPr>
-          <w:ilvl w:val="0"/>
-          <w:numId w:val="16"/>
-        </w:numPr>
-      </w:pPr>
-      <w:r>
-        <w:t xml:space="preserve">Add an interrupt </w:t>
-      </w:r>
-      <w:r>
-        <w:rPr>
-          <w:rFonts w:ascii="Courier New" w:hAnsi="Courier New" w:cs="Courier New"/>
-          <w:b/>
-          <w:bCs/>
-        </w:rPr>
-        <w:t>SW-2</w:t>
-      </w:r>
-      <w:r>
-        <w:t xml:space="preserve"> interrupt </w:t>
-      </w:r>
-      <w:r>
-        <w:t xml:space="preserve">to do the same with the </w:t>
+        <w:t>D</w:t>
       </w:r>
       <w:r>
         <w:rPr>
           <w:rStyle w:val="SubtleReference"/>
         </w:rPr>
-        <w:t>blue_task</w:t>
-      </w:r>
-      <w:r>
-        <w:t xml:space="preserve">.  This is a second </w:t>
-      </w:r>
-      <w:r>
-        <w:t>ISR, that does the same thing for task[1].</w:t>
+        <w:t>4</w:t>
+      </w:r>
+      <w:r>
+        <w:rPr>
+          <w:rStyle w:val="SubtleReference"/>
+        </w:rPr>
+        <w:t>_task</w:t>
+      </w:r>
+      <w:r>
+        <w:t>.  To add this interrupt, you’ll first need to edit the “.IOC” setup file</w:t>
+      </w:r>
+      <w:r>
+        <w:t>.  In the GUI, go to the System Configuration/GPIO/ and tag the pin to be an interrupt:</w:t>
+      </w:r>
+    </w:p>
+    <w:p/>
+    <w:p>
+      <w:pPr>
+        <w:ind w:left="360"/>
+        <w:jc w:val="left"/>
+      </w:pPr>
+      <w:r>
+        <w:rPr>
+          <w:noProof/>
+        </w:rPr>
+        <w:lastRenderedPageBreak/>
+        <mc:AlternateContent>
+          <mc:Choice Requires="wps">
+            <w:drawing>
+              <wp:anchor distT="45720" distB="45720" distL="114300" distR="114300" simplePos="0" relativeHeight="251668485" behindDoc="0" locked="0" layoutInCell="1" allowOverlap="1" wp14:anchorId="53C14A3E" wp14:editId="743B913C">
+                <wp:simplePos x="0" y="0"/>
+                <wp:positionH relativeFrom="column">
+                  <wp:posOffset>228600</wp:posOffset>
+                </wp:positionH>
+                <wp:positionV relativeFrom="paragraph">
+                  <wp:posOffset>592455</wp:posOffset>
+                </wp:positionV>
+                <wp:extent cx="6324600" cy="2413000"/>
+                <wp:effectExtent l="0" t="0" r="12700" b="12700"/>
+                <wp:wrapSquare wrapText="bothSides"/>
+                <wp:docPr id="1722728357" name="Text Box 1722728357"/>
+                <wp:cNvGraphicFramePr>
+                  <a:graphicFrameLocks xmlns:a="http://schemas.openxmlformats.org/drawingml/2006/main"/>
+                </wp:cNvGraphicFramePr>
+                <a:graphic xmlns:a="http://schemas.openxmlformats.org/drawingml/2006/main">
+                  <a:graphicData uri="http://schemas.microsoft.com/office/word/2010/wordprocessingShape">
+                    <wps:wsp>
+                      <wps:cNvSpPr txBox="1">
+                        <a:spLocks noChangeArrowheads="1"/>
+                      </wps:cNvSpPr>
+                      <wps:spPr bwMode="auto">
+                        <a:xfrm>
+                          <a:off x="0" y="0"/>
+                          <a:ext cx="6324600" cy="2413000"/>
+                        </a:xfrm>
+                        <a:prstGeom prst="rect">
+                          <a:avLst/>
+                        </a:prstGeom>
+                        <a:solidFill>
+                          <a:srgbClr val="FFFFFF"/>
+                        </a:solidFill>
+                        <a:ln w="9525">
+                          <a:solidFill>
+                            <a:srgbClr val="FF0000"/>
+                          </a:solidFill>
+                          <a:miter lim="800000"/>
+                          <a:headEnd/>
+                          <a:tailEnd/>
+                        </a:ln>
+                      </wps:spPr>
+                      <wps:txbx>
+                        <w:txbxContent>
+                          <w:p>
+                            <w:pPr>
+                              <w:pStyle w:val="Heading2"/>
+                            </w:pPr>
+                            <w:r>
+                              <w:t>6</w:t>
+                            </w:r>
+                            <w:r>
+                              <w:t xml:space="preserve"> Pts.</w:t>
+                            </w:r>
+                          </w:p>
+                          <w:p>
+                            <w:pPr>
+                              <w:ind w:left="720" w:hanging="810"/>
+                            </w:pPr>
+                          </w:p>
+                          <w:p>
+                            <w:pPr>
+                              <w:pStyle w:val="ListParagraph"/>
+                              <w:numPr>
+                                <w:ilvl w:val="0"/>
+                                <w:numId w:val="19"/>
+                              </w:numPr>
+                              <w:jc w:val="left"/>
+                            </w:pPr>
+                            <w:r>
+                              <w:t>T/F:   My scheduler successfully operates as specified</w:t>
+                            </w:r>
+                            <w:r>
+                              <w:br/>
+                            </w:r>
+                          </w:p>
+                          <w:p>
+                            <w:pPr>
+                              <w:pStyle w:val="ListParagraph"/>
+                              <w:numPr>
+                                <w:ilvl w:val="0"/>
+                                <w:numId w:val="19"/>
+                              </w:numPr>
+                            </w:pPr>
+                            <w:r>
+                              <w:t>T/F:   The second button operated correctly</w:t>
+                            </w:r>
+                          </w:p>
+                          <w:p>
+                            <w:pPr>
+                              <w:ind w:left="360"/>
+                              <w:jc w:val="left"/>
+                            </w:pPr>
+                            <w:r>
+                              <w:br/>
+                              <w:t>If not, give some explanation about what does/doesn’t work:</w:t>
+                            </w:r>
+                            <w:r>
+                              <w:br/>
+                            </w:r>
+                            <w:r>
+                              <w:br/>
+                            </w:r>
+                            <w:r>
+                              <w:br/>
+                            </w:r>
+                          </w:p>
+                          <w:p>
+                            <w:pPr>
+                              <w:ind w:left="720" w:firstLine="720"/>
+                              <w:rPr>
+                                <w:color w:val="FF0000"/>
+                              </w:rPr>
+                            </w:pPr>
+                            <w:r>
+                              <w:rPr>
+                                <w:color w:val="FF0000"/>
+                              </w:rPr>
+                              <w:t>______________________________</w:t>
+                            </w:r>
+                            <w:r>
+                              <w:rPr>
+                                <w:color w:val="FF0000"/>
+                              </w:rPr>
+                              <w:t>__________</w:t>
+                            </w:r>
+                            <w:r>
+                              <w:rPr>
+                                <w:color w:val="FF0000"/>
+                              </w:rPr>
+                              <w:t>____________</w:t>
+                            </w:r>
+                          </w:p>
+                        </w:txbxContent>
+                      </wps:txbx>
+                      <wps:bodyPr rot="0" vert="horz" wrap="square" lIns="91440" tIns="45720" rIns="91440" bIns="45720" anchor="t" anchorCtr="0">
+                        <a:noAutofit/>
+                      </wps:bodyPr>
+                    </wps:wsp>
+                  </a:graphicData>
+                </a:graphic>
+                <wp14:sizeRelH relativeFrom="margin">
+                  <wp14:pctWidth>0</wp14:pctWidth>
+                </wp14:sizeRelH>
+                <wp14:sizeRelV relativeFrom="margin">
+                  <wp14:pctHeight>0</wp14:pctHeight>
+                </wp14:sizeRelV>
+              </wp:anchor>
+            </w:drawing>
+          </mc:Choice>
+          <mc:Fallback>
+            <w:pict>
+              <v:shapetype w14:anchorId="53C14A3E" id="_x0000_t202" coordsize="21600,21600" o:spt="202" path="m,l,21600r21600,l21600,xe">
+                <v:stroke joinstyle="miter"/>
+                <v:path gradientshapeok="t" o:connecttype="rect"/>
+              </v:shapetype>
+              <v:shape id="Text Box 1722728357" o:spid="_x0000_s1026" type="#_x0000_t202" style="position:absolute;left:0;text-align:left;margin-left:18pt;margin-top:46.65pt;width:498pt;height:190pt;z-index:251668485;visibility:visible;mso-wrap-style:square;mso-width-percent:0;mso-height-percent:0;mso-wrap-distance-left:9pt;mso-wrap-distance-top:3.6pt;mso-wrap-distance-right:9pt;mso-wrap-distance-bottom:3.6pt;mso-position-horizontal:absolute;mso-position-horizontal-relative:text;mso-position-vertical:absolute;mso-position-vertical-relative:text;mso-width-percent:0;mso-height-percent:0;mso-width-relative:margin;mso-height-relative:margin;v-text-anchor:top" o:gfxdata="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" strokecolor="red">
+                <v:textbox>
+                  <w:txbxContent>
+                    <w:p>
+                      <w:pPr>
+                        <w:pStyle w:val="Heading2"/>
+                      </w:pPr>
+                      <w:r>
+                        <w:t>6</w:t>
+                      </w:r>
+                      <w:r>
+                        <w:t xml:space="preserve"> Pts.</w:t>
+                      </w:r>
+                    </w:p>
+                    <w:p>
+                      <w:pPr>
+                        <w:ind w:left="720" w:hanging="810"/>
+                      </w:pPr>
+                    </w:p>
+                    <w:p>
+                      <w:pPr>
+                        <w:pStyle w:val="ListParagraph"/>
+                        <w:numPr>
+                          <w:ilvl w:val="0"/>
+                          <w:numId w:val="19"/>
+                        </w:numPr>
+                        <w:jc w:val="left"/>
+                      </w:pPr>
+                      <w:r>
+                        <w:t>T/F:   My scheduler successfully operates as specified</w:t>
+                      </w:r>
+                      <w:r>
+                        <w:br/>
+                      </w:r>
+                    </w:p>
+                    <w:p>
+                      <w:pPr>
+                        <w:pStyle w:val="ListParagraph"/>
+                        <w:numPr>
+                          <w:ilvl w:val="0"/>
+                          <w:numId w:val="19"/>
+                        </w:numPr>
+                      </w:pPr>
+                      <w:r>
+                        <w:t>T/F:   The second button operated correctly</w:t>
+                      </w:r>
+                    </w:p>
+                    <w:p>
+                      <w:pPr>
+                        <w:ind w:left="360"/>
+                        <w:jc w:val="left"/>
+                      </w:pPr>
+                      <w:r>
+                        <w:br/>
+                        <w:t>If not, give some explanation about what does/doesn’t work:</w:t>
+                      </w:r>
+                      <w:r>
+                        <w:br/>
+                      </w:r>
+                      <w:r>
+                        <w:br/>
+                      </w:r>
+                      <w:r>
+                        <w:br/>
+                      </w:r>
+                    </w:p>
+                    <w:p>
+                      <w:pPr>
+                        <w:ind w:left="720" w:firstLine="720"/>
+                        <w:rPr>
+                          <w:color w:val="FF0000"/>
+                        </w:rPr>
+                      </w:pPr>
+                      <w:r>
+                        <w:rPr>
+                          <w:color w:val="FF0000"/>
+                        </w:rPr>
+                        <w:t>______________________________</w:t>
+                      </w:r>
+                      <w:r>
+                        <w:rPr>
+                          <w:color w:val="FF0000"/>
+                        </w:rPr>
+                        <w:t>__________</w:t>
+                      </w:r>
+                      <w:r>
+                        <w:rPr>
+                          <w:color w:val="FF0000"/>
+                        </w:rPr>
+                        <w:t>____________</w:t>
+                      </w:r>
+                    </w:p>
+                  </w:txbxContent>
+                </v:textbox>
+                <w10:wrap type="square"/>
+              </v:shape>
+            </w:pict>
+          </mc:Fallback>
+        </mc:AlternateContent>
+      </w:r>
+      <w:r>
+        <w:t xml:space="preserve">Saving and closing this view will re-generate your </w:t>
+      </w:r>
+      <w:proofErr w:type="spellStart"/>
+      <w:r>
+        <w:rPr>
+          <w:rStyle w:val="SubtleReference"/>
+        </w:rPr>
+        <w:t>main.c</w:t>
+      </w:r>
+      <w:proofErr w:type="spellEnd"/>
+      <w:r>
+        <w:t xml:space="preserve">.    You can then modify </w:t>
+      </w:r>
+      <w:r>
+        <w:t xml:space="preserve">the </w:t>
+      </w:r>
+      <w:proofErr w:type="spellStart"/>
+      <w:r>
+        <w:rPr>
+          <w:rStyle w:val="SubtleReference"/>
+        </w:rPr>
+        <w:t>HAL_GPIO_EXTI_Callback</w:t>
+      </w:r>
+      <w:proofErr w:type="spellEnd"/>
+      <w:r>
+        <w:rPr>
+          <w:rStyle w:val="SubtleReference"/>
+        </w:rPr>
+        <w:t>()</w:t>
+      </w:r>
+      <w:r>
+        <w:t xml:space="preserve"> routine</w:t>
+      </w:r>
+      <w:r>
+        <w:t xml:space="preserve"> to match the S1 interrupt as appropriate.</w:t>
       </w:r>
     </w:p>
     <w:p>
       <w:pPr>
-        <w:pStyle w:val="ListParagraph"/>
-        <w:numPr>
-          <w:ilvl w:val="0"/>
-          <w:numId w:val="16"/>
-        </w:numPr>
-      </w:pPr>
-      <w:r>
-        <w:t>Submit a short video of the board working.</w:t>
-      </w:r>
+        <w:ind w:left="360"/>
+        <w:jc w:val="left"/>
+      </w:pPr>
     </w:p>
     <w:p>
       <w:pPr>
-        <w:pStyle w:val="ListParagraph"/>
-        <w:numPr>
-          <w:ilvl w:val="0"/>
-          <w:numId w:val="16"/>
-        </w:numPr>
-      </w:pPr>
-      <w:r>
-        <w:t>Answer the questions in the “</w:t>
-      </w:r>
-      <w:hyperlink r:id="rId14" w:history="1">
-        <w:r>
-          <w:rPr>
-            <w:rStyle w:val="Hyperlink"/>
-          </w:rPr>
-          <w:t>Lab-03</w:t>
-        </w:r>
-      </w:hyperlink>
-      <w:r>
-        <w:t>” in iLearn.</w:t>
-      </w:r>
+        <w:ind w:left="360"/>
+        <w:jc w:val="left"/>
+      </w:pPr>
+    </w:p>
+    <w:p>
+      <w:pPr>
+        <w:ind w:left="360"/>
+        <w:jc w:val="left"/>
+      </w:pPr>
+    </w:p>
+    <w:p>
+      <w:pPr>
+        <w:ind w:left="360"/>
+        <w:jc w:val="left"/>
+      </w:pPr>
+      <w:r>
+        <w:rPr>
+          <w:noProof/>
+        </w:rPr>
+        <mc:AlternateContent>
+          <mc:Choice Requires="wps">
+            <w:drawing>
+              <wp:anchor distT="45720" distB="45720" distL="114300" distR="114300" simplePos="0" relativeHeight="251670533" behindDoc="0" locked="0" layoutInCell="1" allowOverlap="1" wp14:anchorId="434240FA" wp14:editId="3FA15EA7">
+                <wp:simplePos x="0" y="0"/>
+                <wp:positionH relativeFrom="column">
+                  <wp:posOffset>228600</wp:posOffset>
+                </wp:positionH>
+                <wp:positionV relativeFrom="paragraph">
+                  <wp:posOffset>318770</wp:posOffset>
+                </wp:positionV>
+                <wp:extent cx="6324600" cy="4351655"/>
+                <wp:effectExtent l="0" t="0" r="12700" b="17145"/>
+                <wp:wrapSquare wrapText="bothSides"/>
+                <wp:docPr id="633462559" name="Text Box 633462559"/>
+                <wp:cNvGraphicFramePr>
+                  <a:graphicFrameLocks xmlns:a="http://schemas.openxmlformats.org/drawingml/2006/main"/>
+                </wp:cNvGraphicFramePr>
+                <a:graphic xmlns:a="http://schemas.openxmlformats.org/drawingml/2006/main">
+                  <a:graphicData uri="http://schemas.microsoft.com/office/word/2010/wordprocessingShape">
+                    <wps:wsp>
+                      <wps:cNvSpPr txBox="1">
+                        <a:spLocks noChangeArrowheads="1"/>
+                      </wps:cNvSpPr>
+                      <wps:spPr bwMode="auto">
+                        <a:xfrm>
+                          <a:off x="0" y="0"/>
+                          <a:ext cx="6324600" cy="4351655"/>
+                        </a:xfrm>
+                        <a:prstGeom prst="rect">
+                          <a:avLst/>
+                        </a:prstGeom>
+                        <a:solidFill>
+                          <a:srgbClr val="FFFFFF"/>
+                        </a:solidFill>
+                        <a:ln w="9525">
+                          <a:solidFill>
+                            <a:srgbClr val="FF0000"/>
+                          </a:solidFill>
+                          <a:miter lim="800000"/>
+                          <a:headEnd/>
+                          <a:tailEnd/>
+                        </a:ln>
+                      </wps:spPr>
+                      <wps:txbx>
+                        <w:txbxContent>
+                          <w:p>
+                            <w:pPr>
+                              <w:pStyle w:val="Heading2"/>
+                            </w:pPr>
+                            <w:r>
+                              <w:t>4</w:t>
+                            </w:r>
+                            <w:r>
+                              <w:t xml:space="preserve"> Pts</w:t>
+                            </w:r>
+                            <w:r>
+                              <w:t xml:space="preserve"> (Answer the questions)</w:t>
+                            </w:r>
+                          </w:p>
+                          <w:p/>
+                          <w:p>
+                            <w:pPr>
+                              <w:pStyle w:val="ListParagraph"/>
+                              <w:numPr>
+                                <w:ilvl w:val="0"/>
+                                <w:numId w:val="19"/>
+                              </w:numPr>
+                            </w:pPr>
+                            <w:r>
+                              <w:t>List a shortfall that makes this method not a true ‘scheduler’?</w:t>
+                            </w:r>
+                          </w:p>
+                          <w:p/>
+                          <w:p>
+                            <w:pPr>
+                              <w:ind w:left="720" w:firstLine="720"/>
+                              <w:rPr>
+                                <w:color w:val="FF0000"/>
+                              </w:rPr>
+                            </w:pPr>
+                            <w:r>
+                              <w:rPr>
+                                <w:color w:val="FF0000"/>
+                              </w:rPr>
+                              <w:t>_____________________________________</w:t>
+                            </w:r>
+                            <w:r>
+                              <w:rPr>
+                                <w:color w:val="FF0000"/>
+                              </w:rPr>
+                              <w:t>___________</w:t>
+                            </w:r>
+                            <w:r>
+                              <w:rPr>
+                                <w:color w:val="FF0000"/>
+                              </w:rPr>
+                              <w:t>_____</w:t>
+                            </w:r>
+                          </w:p>
+                          <w:p/>
+                          <w:p/>
+                          <w:p>
+                            <w:pPr>
+                              <w:pStyle w:val="ListParagraph"/>
+                              <w:numPr>
+                                <w:ilvl w:val="0"/>
+                                <w:numId w:val="19"/>
+                              </w:numPr>
+                            </w:pPr>
+                            <w:r>
+                              <w:t>Was there any priority built into this system</w:t>
+                            </w:r>
+                            <w:r>
+                              <w:t>?</w:t>
+                            </w:r>
+                          </w:p>
+                          <w:p/>
+                          <w:p>
+                            <w:pPr>
+                              <w:ind w:left="720" w:firstLine="720"/>
+                              <w:rPr>
+                                <w:color w:val="FF0000"/>
+                              </w:rPr>
+                            </w:pPr>
+                            <w:r>
+                              <w:rPr>
+                                <w:color w:val="FF0000"/>
+                              </w:rPr>
+                              <w:t>______________________________</w:t>
+                            </w:r>
+                            <w:r>
+                              <w:rPr>
+                                <w:color w:val="FF0000"/>
+                              </w:rPr>
+                              <w:t>__________</w:t>
+                            </w:r>
+                            <w:r>
+                              <w:rPr>
+                                <w:color w:val="FF0000"/>
+                              </w:rPr>
+                              <w:t>____________</w:t>
+                            </w:r>
+                          </w:p>
+                          <w:p>
+                            <w:pPr>
+                              <w:ind w:left="720" w:firstLine="720"/>
+                              <w:rPr>
+                                <w:color w:val="FF0000"/>
+                              </w:rPr>
+                            </w:pPr>
+                          </w:p>
+                          <w:p/>
+                          <w:p>
+                            <w:pPr>
+                              <w:pStyle w:val="ListParagraph"/>
+                              <w:numPr>
+                                <w:ilvl w:val="0"/>
+                                <w:numId w:val="19"/>
+                              </w:numPr>
+                            </w:pPr>
+                            <w:r>
+                              <w:t>Are the variables in the processes (D1_</w:t>
+                            </w:r>
+                          </w:p>
+                          <w:p/>
+                          <w:p>
+                            <w:pPr>
+                              <w:ind w:left="720" w:firstLine="720"/>
+                              <w:rPr>
+                                <w:color w:val="FF0000"/>
+                              </w:rPr>
+                            </w:pPr>
+                            <w:r>
+                              <w:rPr>
+                                <w:color w:val="FF0000"/>
+                              </w:rPr>
+                              <w:t>______________________________</w:t>
+                            </w:r>
+                            <w:r>
+                              <w:rPr>
+                                <w:color w:val="FF0000"/>
+                              </w:rPr>
+                              <w:t>__________</w:t>
+                            </w:r>
+                            <w:r>
+                              <w:rPr>
+                                <w:color w:val="FF0000"/>
+                              </w:rPr>
+                              <w:t>____________</w:t>
+                            </w:r>
+                          </w:p>
+                          <w:p>
+                            <w:pPr>
+                              <w:ind w:left="720" w:firstLine="720"/>
+                              <w:rPr>
+                                <w:color w:val="FF0000"/>
+                              </w:rPr>
+                            </w:pPr>
+                          </w:p>
+                          <w:p/>
+                          <w:p>
+                            <w:pPr>
+                              <w:pStyle w:val="ListParagraph"/>
+                              <w:numPr>
+                                <w:ilvl w:val="0"/>
+                                <w:numId w:val="19"/>
+                              </w:numPr>
+                            </w:pPr>
+                            <w:r>
+                              <w:t>For the interrupts on Button_1/2, why were the GPIO modes set to be Falling edge trigger?</w:t>
+                            </w:r>
+                          </w:p>
+                          <w:p/>
+                          <w:p>
+                            <w:pPr>
+                              <w:ind w:left="720" w:firstLine="720"/>
+                              <w:rPr>
+                                <w:color w:val="FF0000"/>
+                              </w:rPr>
+                            </w:pPr>
+                            <w:r>
+                              <w:rPr>
+                                <w:color w:val="FF0000"/>
+                              </w:rPr>
+                              <w:t>______________________________</w:t>
+                            </w:r>
+                            <w:r>
+                              <w:rPr>
+                                <w:color w:val="FF0000"/>
+                              </w:rPr>
+                              <w:t>__________</w:t>
+                            </w:r>
+                            <w:r>
+                              <w:rPr>
+                                <w:color w:val="FF0000"/>
+                              </w:rPr>
+                              <w:t>____________</w:t>
+                            </w:r>
+                          </w:p>
+                          <w:p>
+                            <w:pPr>
+                              <w:ind w:left="720" w:firstLine="720"/>
+                              <w:rPr>
+                                <w:color w:val="FF0000"/>
+                              </w:rPr>
+                            </w:pPr>
+                          </w:p>
+                          <w:p/>
+                        </w:txbxContent>
+                      </wps:txbx>
+                      <wps:bodyPr rot="0" vert="horz" wrap="square" lIns="91440" tIns="45720" rIns="91440" bIns="45720" anchor="t" anchorCtr="0">
+                        <a:noAutofit/>
+                      </wps:bodyPr>
+                    </wps:wsp>
+                  </a:graphicData>
+                </a:graphic>
+                <wp14:sizeRelH relativeFrom="margin">
+                  <wp14:pctWidth>0</wp14:pctWidth>
+                </wp14:sizeRelH>
+                <wp14:sizeRelV relativeFrom="margin">
+                  <wp14:pctHeight>0</wp14:pctHeight>
+                </wp14:sizeRelV>
+              </wp:anchor>
+            </w:drawing>
+          </mc:Choice>
+          <mc:Fallback>
+            <w:pict>
+              <v:shape w14:anchorId="434240FA" id="Text Box 633462559" o:spid="_x0000_s1027" type="#_x0000_t202" style="position:absolute;left:0;text-align:left;margin-left:18pt;margin-top:25.1pt;width:498pt;height:342.65pt;z-index:251670533;visibility:visible;mso-wrap-style:square;mso-width-percent:0;mso-height-percent:0;mso-wrap-distance-left:9pt;mso-wrap-distance-top:3.6pt;mso-wrap-distance-right:9pt;mso-wrap-distance-bottom:3.6pt;mso-position-horizontal:absolute;mso-position-horizontal-relative:text;mso-position-vertical:absolute;mso-position-vertical-relative:text;mso-width-percent:0;mso-height-percent:0;mso-width-relative:margin;mso-height-relative:margin;v-text-anchor:top" o:gfxdata="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" strokecolor="red">
+                <v:textbox>
+                  <w:txbxContent>
+                    <w:p>
+                      <w:pPr>
+                        <w:pStyle w:val="Heading2"/>
+                      </w:pPr>
+                      <w:r>
+                        <w:t>4</w:t>
+                      </w:r>
+                      <w:r>
+                        <w:t xml:space="preserve"> Pts</w:t>
+                      </w:r>
+                      <w:r>
+                        <w:t xml:space="preserve"> (Answer the questions)</w:t>
+                      </w:r>
+                    </w:p>
+                    <w:p/>
+                    <w:p>
+                      <w:pPr>
+                        <w:pStyle w:val="ListParagraph"/>
+                        <w:numPr>
+                          <w:ilvl w:val="0"/>
+                          <w:numId w:val="19"/>
+                        </w:numPr>
+                      </w:pPr>
+                      <w:r>
+                        <w:t>List a shortfall that makes this method not a true ‘scheduler’?</w:t>
+                      </w:r>
+                    </w:p>
+                    <w:p/>
+                    <w:p>
+                      <w:pPr>
+                        <w:ind w:left="720" w:firstLine="720"/>
+                        <w:rPr>
+                          <w:color w:val="FF0000"/>
+                        </w:rPr>
+                      </w:pPr>
+                      <w:r>
+                        <w:rPr>
+                          <w:color w:val="FF0000"/>
+                        </w:rPr>
+                        <w:t>_____________________________________</w:t>
+                      </w:r>
+                      <w:r>
+                        <w:rPr>
+                          <w:color w:val="FF0000"/>
+                        </w:rPr>
+                        <w:t>___________</w:t>
+                      </w:r>
+                      <w:r>
+                        <w:rPr>
+                          <w:color w:val="FF0000"/>
+                        </w:rPr>
+                        <w:t>_____</w:t>
+                      </w:r>
+                    </w:p>
+                    <w:p/>
+                    <w:p/>
+                    <w:p>
+                      <w:pPr>
+                        <w:pStyle w:val="ListParagraph"/>
+                        <w:numPr>
+                          <w:ilvl w:val="0"/>
+                          <w:numId w:val="19"/>
+                        </w:numPr>
+                      </w:pPr>
+                      <w:r>
+                        <w:t>Was there any priority built into this system</w:t>
+                      </w:r>
+                      <w:r>
+                        <w:t>?</w:t>
+                      </w:r>
+                    </w:p>
+                    <w:p/>
+                    <w:p>
+                      <w:pPr>
+                        <w:ind w:left="720" w:firstLine="720"/>
+                        <w:rPr>
+                          <w:color w:val="FF0000"/>
+                        </w:rPr>
+                      </w:pPr>
+                      <w:r>
+                        <w:rPr>
+                          <w:color w:val="FF0000"/>
+                        </w:rPr>
+                        <w:t>______________________________</w:t>
+                      </w:r>
+                      <w:r>
+                        <w:rPr>
+                          <w:color w:val="FF0000"/>
+                        </w:rPr>
+                        <w:t>__________</w:t>
+                      </w:r>
+                      <w:r>
+                        <w:rPr>
+                          <w:color w:val="FF0000"/>
+                        </w:rPr>
+                        <w:t>____________</w:t>
+                      </w:r>
+                    </w:p>
+                    <w:p>
+                      <w:pPr>
+                        <w:ind w:left="720" w:firstLine="720"/>
+                        <w:rPr>
+                          <w:color w:val="FF0000"/>
+                        </w:rPr>
+                      </w:pPr>
+                    </w:p>
+                    <w:p/>
+                    <w:p>
+                      <w:pPr>
+                        <w:pStyle w:val="ListParagraph"/>
+                        <w:numPr>
+                          <w:ilvl w:val="0"/>
+                          <w:numId w:val="19"/>
+                        </w:numPr>
+                      </w:pPr>
+                      <w:r>
+                        <w:t>Are the variables in the processes (D1_</w:t>
+                      </w:r>
+                    </w:p>
+                    <w:p/>
+                    <w:p>
+                      <w:pPr>
+                        <w:ind w:left="720" w:firstLine="720"/>
+                        <w:rPr>
+                          <w:color w:val="FF0000"/>
+                        </w:rPr>
+                      </w:pPr>
+                      <w:r>
+                        <w:rPr>
+                          <w:color w:val="FF0000"/>
+                        </w:rPr>
+                        <w:t>______________________________</w:t>
+                      </w:r>
+                      <w:r>
+                        <w:rPr>
+                          <w:color w:val="FF0000"/>
+                        </w:rPr>
+                        <w:t>__________</w:t>
+                      </w:r>
+                      <w:r>
+                        <w:rPr>
+                          <w:color w:val="FF0000"/>
+                        </w:rPr>
+                        <w:t>____________</w:t>
+                      </w:r>
+                    </w:p>
+                    <w:p>
+                      <w:pPr>
+                        <w:ind w:left="720" w:firstLine="720"/>
+                        <w:rPr>
+                          <w:color w:val="FF0000"/>
+                        </w:rPr>
+                      </w:pPr>
+                    </w:p>
+                    <w:p/>
+                    <w:p>
+                      <w:pPr>
+                        <w:pStyle w:val="ListParagraph"/>
+                        <w:numPr>
+                          <w:ilvl w:val="0"/>
+                          <w:numId w:val="19"/>
+                        </w:numPr>
+                      </w:pPr>
+                      <w:r>
+                        <w:t>For the interrupts on Button_1/2, why were the GPIO modes set to be Falling edge trigger?</w:t>
+                      </w:r>
+                    </w:p>
+                    <w:p/>
+                    <w:p>
+                      <w:pPr>
+                        <w:ind w:left="720" w:firstLine="720"/>
+                        <w:rPr>
+                          <w:color w:val="FF0000"/>
+                        </w:rPr>
+                      </w:pPr>
+                      <w:r>
+                        <w:rPr>
+                          <w:color w:val="FF0000"/>
+                        </w:rPr>
+                        <w:t>______________________________</w:t>
+                      </w:r>
+                      <w:r>
+                        <w:rPr>
+                          <w:color w:val="FF0000"/>
+                        </w:rPr>
+                        <w:t>__________</w:t>
+                      </w:r>
+                      <w:r>
+                        <w:rPr>
+                          <w:color w:val="FF0000"/>
+                        </w:rPr>
+                        <w:t>____________</w:t>
+                      </w:r>
+                    </w:p>
+                    <w:p>
+                      <w:pPr>
+                        <w:ind w:left="720" w:firstLine="720"/>
+                        <w:rPr>
+                          <w:color w:val="FF0000"/>
+                        </w:rPr>
+                      </w:pPr>
+                    </w:p>
+                    <w:p/>
+                  </w:txbxContent>
+                </v:textbox>
+                <w10:wrap type="square"/>
+              </v:shape>
+            </w:pict>
+          </mc:Fallback>
+        </mc:AlternateContent>
+      </w:r>
+    </w:p>
+    <w:p>
+      <w:pPr>
+        <w:ind w:left="360"/>
+        <w:jc w:val="left"/>
+      </w:pPr>
+    </w:p>
+    <w:p>
+      <w:pPr>
+        <w:ind w:left="360"/>
+        <w:jc w:val="left"/>
+      </w:pPr>
+    </w:p>
+    <w:p>
+      <w:pPr>
+        <w:ind w:left="360"/>
+        <w:jc w:val="left"/>
+      </w:pPr>
+    </w:p>
+    <w:p>
+      <w:pPr>
+        <w:ind w:left="360"/>
+        <w:jc w:val="left"/>
+      </w:pPr>
+    </w:p>
+    <w:p>
+      <w:pPr>
+        <w:ind w:left="360"/>
+        <w:jc w:val="left"/>
+      </w:pPr>
+      <w:r>
+        <w:rPr>
+          <w:noProof/>
+        </w:rPr>
+        <w:lastRenderedPageBreak/>
+        <mc:AlternateContent>
+          <mc:Choice Requires="wps">
+            <w:drawing>
+              <wp:anchor distT="45720" distB="45720" distL="114300" distR="114300" simplePos="0" relativeHeight="251666437" behindDoc="0" locked="0" layoutInCell="1" allowOverlap="1" wp14:anchorId="7E06C1A5" wp14:editId="766DB59A">
+                <wp:simplePos x="0" y="0"/>
+                <wp:positionH relativeFrom="column">
+                  <wp:posOffset>211455</wp:posOffset>
+                </wp:positionH>
+                <wp:positionV relativeFrom="paragraph">
+                  <wp:posOffset>397510</wp:posOffset>
+                </wp:positionV>
+                <wp:extent cx="6324600" cy="3048000"/>
+                <wp:effectExtent l="0" t="0" r="12700" b="12700"/>
+                <wp:wrapSquare wrapText="bothSides"/>
+                <wp:docPr id="413698033" name="Text Box 413698033"/>
+                <wp:cNvGraphicFramePr>
+                  <a:graphicFrameLocks xmlns:a="http://schemas.openxmlformats.org/drawingml/2006/main"/>
+                </wp:cNvGraphicFramePr>
+                <a:graphic xmlns:a="http://schemas.openxmlformats.org/drawingml/2006/main">
+                  <a:graphicData uri="http://schemas.microsoft.com/office/word/2010/wordprocessingShape">
+                    <wps:wsp>
+                      <wps:cNvSpPr txBox="1">
+                        <a:spLocks noChangeArrowheads="1"/>
+                      </wps:cNvSpPr>
+                      <wps:spPr bwMode="auto">
+                        <a:xfrm>
+                          <a:off x="0" y="0"/>
+                          <a:ext cx="6324600" cy="3048000"/>
+                        </a:xfrm>
+                        <a:prstGeom prst="rect">
+                          <a:avLst/>
+                        </a:prstGeom>
+                        <a:solidFill>
+                          <a:srgbClr val="FFFFFF"/>
+                        </a:solidFill>
+                        <a:ln w="9525">
+                          <a:solidFill>
+                            <a:srgbClr val="FF0000"/>
+                          </a:solidFill>
+                          <a:miter lim="800000"/>
+                          <a:headEnd/>
+                          <a:tailEnd/>
+                        </a:ln>
+                      </wps:spPr>
+                      <wps:txbx>
+                        <w:txbxContent>
+                          <w:p>
+                            <w:pPr>
+                              <w:pStyle w:val="Heading2"/>
+                            </w:pPr>
+                            <w:r>
+                              <w:t>Extra Credit Ideas</w:t>
+                            </w:r>
+                            <w:r>
+                              <w:t xml:space="preserve">  (5 </w:t>
+                            </w:r>
+                            <w:r>
+                              <w:t>Pts</w:t>
+                            </w:r>
+                            <w:r>
+                              <w:t xml:space="preserve"> Max for any of these completed)</w:t>
+                            </w:r>
+                          </w:p>
+                          <w:p/>
+                          <w:p>
+                            <w:pPr>
+                              <w:ind w:left="720" w:hanging="810"/>
+                            </w:pPr>
+                          </w:p>
+                          <w:p>
+                            <w:pPr>
+                              <w:pStyle w:val="ListParagraph"/>
+                              <w:numPr>
+                                <w:ilvl w:val="0"/>
+                                <w:numId w:val="18"/>
+                              </w:numPr>
+                              <w:jc w:val="left"/>
+                            </w:pPr>
+                            <w:r>
+                              <w:t>Use the 3</w:t>
+                            </w:r>
+                            <w:r>
+                              <w:rPr>
+                                <w:vertAlign w:val="superscript"/>
+                              </w:rPr>
+                              <w:t>rd</w:t>
+                            </w:r>
+                            <w:r>
+                              <w:t xml:space="preserve"> button (S3) to alter the time of a task’s execution.  For example, each S3 press increases/decreases the delay by 300mS.</w:t>
+                            </w:r>
+                            <w:r>
+                              <w:br/>
+                            </w:r>
+                            <w:r>
+                              <w:br/>
+                            </w:r>
+                          </w:p>
+                          <w:p>
+                            <w:pPr>
+                              <w:pStyle w:val="ListParagraph"/>
+                              <w:numPr>
+                                <w:ilvl w:val="0"/>
+                                <w:numId w:val="18"/>
+                              </w:numPr>
+                              <w:jc w:val="left"/>
+                            </w:pPr>
+                            <w:r>
+                              <w:t>Add input from the user via the TTY terminal to adjust the times</w:t>
+                            </w:r>
+                            <w:r>
+                              <w:br/>
+                            </w:r>
+                            <w:r>
+                              <w:br/>
+                            </w:r>
+                          </w:p>
+                          <w:p>
+                            <w:pPr>
+                              <w:pStyle w:val="ListParagraph"/>
+                              <w:numPr>
+                                <w:ilvl w:val="0"/>
+                                <w:numId w:val="18"/>
+                              </w:numPr>
+                              <w:jc w:val="left"/>
+                            </w:pPr>
+                            <w:r>
+                              <w:t>Suspend one of the processes after it’s run a pre-set number of times</w:t>
+                            </w:r>
+                            <w:r>
+                              <w:br/>
+                            </w:r>
+                            <w:r>
+                              <w:br/>
+                            </w:r>
+                          </w:p>
+                          <w:p>
+                            <w:pPr>
+                              <w:pStyle w:val="ListParagraph"/>
+                              <w:numPr>
+                                <w:ilvl w:val="0"/>
+                                <w:numId w:val="18"/>
+                              </w:numPr>
+                            </w:pPr>
+                            <w:r>
+                              <w:t>Put out a message when either/both of the buttons are pressed and the processes suspended.  If both are suspended, quit putting out TTY messages.</w:t>
+                            </w:r>
+                          </w:p>
+                          <w:p/>
+                          <w:p>
+                            <w:r>
+                              <w:t>Demonstration of any of these can be submitted on Canvas via TXT, or a short video:</w:t>
+                            </w:r>
+                          </w:p>
+                          <w:p/>
+                          <w:p>
+                            <w:pPr>
+                              <w:ind w:left="720" w:firstLine="720"/>
+                              <w:rPr>
+                                <w:color w:val="FF0000"/>
+                              </w:rPr>
+                            </w:pPr>
+                            <w:r>
+                              <w:rPr>
+                                <w:color w:val="FF0000"/>
+                              </w:rPr>
+                              <w:t>_____________________________________</w:t>
+                            </w:r>
+                            <w:r>
+                              <w:rPr>
+                                <w:color w:val="FF0000"/>
+                              </w:rPr>
+                              <w:t>___________</w:t>
+                            </w:r>
+                            <w:r>
+                              <w:rPr>
+                                <w:color w:val="FF0000"/>
+                              </w:rPr>
+                              <w:t>_____</w:t>
+                            </w:r>
+                          </w:p>
+                          <w:p/>
+                          <w:p/>
+                          <w:p>
+                            <w:pPr>
+                              <w:pStyle w:val="ListParagraph"/>
+                              <w:numPr>
+                                <w:ilvl w:val="0"/>
+                                <w:numId w:val="18"/>
+                              </w:numPr>
+                            </w:pPr>
+                            <w:r>
+                              <w:t>Do the lights (</w:t>
+                            </w:r>
+                            <w:proofErr w:type="spellStart"/>
+                            <w:r>
+                              <w:t>MultiBoard</w:t>
+                            </w:r>
+                            <w:proofErr w:type="spellEnd"/>
+                            <w:r>
+                              <w:t xml:space="preserve"> &amp; main </w:t>
+                            </w:r>
+                            <w:proofErr w:type="spellStart"/>
+                            <w:r>
+                              <w:t>Nucleo</w:t>
+                            </w:r>
+                            <w:proofErr w:type="spellEnd"/>
+                            <w:r>
+                              <w:t xml:space="preserve"> User light (LD2) blink the same?</w:t>
+                            </w:r>
+                          </w:p>
+                          <w:p/>
+                          <w:p>
+                            <w:pPr>
+                              <w:ind w:left="720" w:firstLine="720"/>
+                              <w:rPr>
+                                <w:color w:val="FF0000"/>
+                              </w:rPr>
+                            </w:pPr>
+                            <w:r>
+                              <w:rPr>
+                                <w:color w:val="FF0000"/>
+                              </w:rPr>
+                              <w:t>______________________________</w:t>
+                            </w:r>
+                            <w:r>
+                              <w:rPr>
+                                <w:color w:val="FF0000"/>
+                              </w:rPr>
+                              <w:t>__________</w:t>
+                            </w:r>
+                            <w:r>
+                              <w:rPr>
+                                <w:color w:val="FF0000"/>
+                              </w:rPr>
+                              <w:t>____________</w:t>
+                            </w:r>
+                          </w:p>
+                          <w:p/>
+                        </w:txbxContent>
+                      </wps:txbx>
+                      <wps:bodyPr rot="0" vert="horz" wrap="square" lIns="91440" tIns="45720" rIns="91440" bIns="45720" anchor="t" anchorCtr="0">
+                        <a:noAutofit/>
+                      </wps:bodyPr>
+                    </wps:wsp>
+                  </a:graphicData>
+                </a:graphic>
+                <wp14:sizeRelH relativeFrom="margin">
+                  <wp14:pctWidth>0</wp14:pctWidth>
+                </wp14:sizeRelH>
+                <wp14:sizeRelV relativeFrom="margin">
+                  <wp14:pctHeight>0</wp14:pctHeight>
+                </wp14:sizeRelV>
+              </wp:anchor>
+            </w:drawing>
+          </mc:Choice>
+          <mc:Fallback>
+            <w:pict>
+              <v:shape w14:anchorId="7E06C1A5" id="Text Box 413698033" o:spid="_x0000_s1028" type="#_x0000_t202" style="position:absolute;left:0;text-align:left;margin-left:16.65pt;margin-top:31.3pt;width:498pt;height:240pt;z-index:251666437;visibility:visible;mso-wrap-style:square;mso-width-percent:0;mso-height-percent:0;mso-wrap-distance-left:9pt;mso-wrap-distance-top:3.6pt;mso-wrap-distance-right:9pt;mso-wrap-distance-bottom:3.6pt;mso-position-horizontal:absolute;mso-position-horizontal-relative:text;mso-position-vertical:absolute;mso-position-vertical-relative:text;mso-width-percent:0;mso-height-percent:0;mso-width-relative:margin;mso-height-relative:margin;v-text-anchor:top" o:gfxdata="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" strokecolor="red">
+                <v:textbox>
+                  <w:txbxContent>
+                    <w:p>
+                      <w:pPr>
+                        <w:pStyle w:val="Heading2"/>
+                      </w:pPr>
+                      <w:r>
+                        <w:t>Extra Credit Ideas</w:t>
+                      </w:r>
+                      <w:r>
+                        <w:t xml:space="preserve">  (5 </w:t>
+                      </w:r>
+                      <w:r>
+                        <w:t>Pts</w:t>
+                      </w:r>
+                      <w:r>
+                        <w:t xml:space="preserve"> Max for any of these completed)</w:t>
+                      </w:r>
+                    </w:p>
+                    <w:p/>
+                    <w:p>
+                      <w:pPr>
+                        <w:ind w:left="720" w:hanging="810"/>
+                      </w:pPr>
+                    </w:p>
+                    <w:p>
+                      <w:pPr>
+                        <w:pStyle w:val="ListParagraph"/>
+                        <w:numPr>
+                          <w:ilvl w:val="0"/>
+                          <w:numId w:val="18"/>
+                        </w:numPr>
+                        <w:jc w:val="left"/>
+                      </w:pPr>
+                      <w:r>
+                        <w:t>Use the 3</w:t>
+                      </w:r>
+                      <w:r>
+                        <w:rPr>
+                          <w:vertAlign w:val="superscript"/>
+                        </w:rPr>
+                        <w:t>rd</w:t>
+                      </w:r>
+                      <w:r>
+                        <w:t xml:space="preserve"> button (S3) to alter the time of a task’s execution.  For example, each S3 press increases/decreases the delay by 300mS.</w:t>
+                      </w:r>
+                      <w:r>
+                        <w:br/>
+                      </w:r>
+                      <w:r>
+                        <w:br/>
+                      </w:r>
+                    </w:p>
+                    <w:p>
+                      <w:pPr>
+                        <w:pStyle w:val="ListParagraph"/>
+                        <w:numPr>
+                          <w:ilvl w:val="0"/>
+                          <w:numId w:val="18"/>
+                        </w:numPr>
+                        <w:jc w:val="left"/>
+                      </w:pPr>
+                      <w:r>
+                        <w:t>Add input from the user via the TTY terminal to adjust the times</w:t>
+                      </w:r>
+                      <w:r>
+                        <w:br/>
+                      </w:r>
+                      <w:r>
+                        <w:br/>
+                      </w:r>
+                    </w:p>
+                    <w:p>
+                      <w:pPr>
+                        <w:pStyle w:val="ListParagraph"/>
+                        <w:numPr>
+                          <w:ilvl w:val="0"/>
+                          <w:numId w:val="18"/>
+                        </w:numPr>
+                        <w:jc w:val="left"/>
+                      </w:pPr>
+                      <w:r>
+                        <w:t>Suspend one of the processes after it’s run a pre-set number of times</w:t>
+                      </w:r>
+                      <w:r>
+                        <w:br/>
+                      </w:r>
+                      <w:r>
+                        <w:br/>
+                      </w:r>
+                    </w:p>
+                    <w:p>
+                      <w:pPr>
+                        <w:pStyle w:val="ListParagraph"/>
+                        <w:numPr>
+                          <w:ilvl w:val="0"/>
+                          <w:numId w:val="18"/>
+                        </w:numPr>
+                      </w:pPr>
+                      <w:r>
+                        <w:t>Put out a message when either/both of the buttons are pressed and the processes suspended.  If both are suspended, quit putting out TTY messages.</w:t>
+                      </w:r>
+                    </w:p>
+                    <w:p/>
+                    <w:p>
+                      <w:r>
+                        <w:t>Demonstration of any of these can be submitted on Canvas via TXT, or a short video:</w:t>
+                      </w:r>
+                    </w:p>
+                    <w:p/>
+                    <w:p>
+                      <w:pPr>
+                        <w:ind w:left="720" w:firstLine="720"/>
+                        <w:rPr>
+                          <w:color w:val="FF0000"/>
+                        </w:rPr>
+                      </w:pPr>
+                      <w:r>
+                        <w:rPr>
+                          <w:color w:val="FF0000"/>
+                        </w:rPr>
+                        <w:t>_____________________________________</w:t>
+                      </w:r>
+                      <w:r>
+                        <w:rPr>
+                          <w:color w:val="FF0000"/>
+                        </w:rPr>
+                        <w:t>___________</w:t>
+                      </w:r>
+                      <w:r>
+                        <w:rPr>
+                          <w:color w:val="FF0000"/>
+                        </w:rPr>
+                        <w:t>_____</w:t>
+                      </w:r>
+                    </w:p>
+                    <w:p/>
+                    <w:p/>
+                    <w:p>
+                      <w:pPr>
+                        <w:pStyle w:val="ListParagraph"/>
+                        <w:numPr>
+                          <w:ilvl w:val="0"/>
+                          <w:numId w:val="18"/>
+                        </w:numPr>
+                      </w:pPr>
+                      <w:r>
+                        <w:t>Do the lights (</w:t>
+                      </w:r>
+                      <w:proofErr w:type="spellStart"/>
+                      <w:r>
+                        <w:t>MultiBoard</w:t>
+                      </w:r>
+                      <w:proofErr w:type="spellEnd"/>
+                      <w:r>
+                        <w:t xml:space="preserve"> &amp; main </w:t>
+                      </w:r>
+                      <w:proofErr w:type="spellStart"/>
+                      <w:r>
+                        <w:t>Nucleo</w:t>
+                      </w:r>
+                      <w:proofErr w:type="spellEnd"/>
+                      <w:r>
+                        <w:t xml:space="preserve"> User light (LD2) blink the same?</w:t>
+                      </w:r>
+                    </w:p>
+                    <w:p/>
+                    <w:p>
+                      <w:pPr>
+                        <w:ind w:left="720" w:firstLine="720"/>
+                        <w:rPr>
+                          <w:color w:val="FF0000"/>
+                        </w:rPr>
+                      </w:pPr>
+                      <w:r>
+                        <w:rPr>
+                          <w:color w:val="FF0000"/>
+                        </w:rPr>
+                        <w:t>______________________________</w:t>
+                      </w:r>
+                      <w:r>
+                        <w:rPr>
+                          <w:color w:val="FF0000"/>
+                        </w:rPr>
+                        <w:t>__________</w:t>
+                      </w:r>
+                      <w:r>
+                        <w:rPr>
+                          <w:color w:val="FF0000"/>
+                        </w:rPr>
+                        <w:t>____________</w:t>
+                      </w:r>
+                    </w:p>
+                    <w:p/>
+                  </w:txbxContent>
+                </v:textbox>
+                <w10:wrap type="square"/>
+              </v:shape>
+            </w:pict>
+          </mc:Fallback>
+        </mc:AlternateContent>
+      </w:r>
+    </w:p>
+    <w:p>
+      <w:pPr>
+        <w:ind w:left="360"/>
+        <w:jc w:val="left"/>
+      </w:pPr>
+    </w:p>
+    <w:p>
+      <w:pPr>
+        <w:ind w:left="360"/>
+        <w:jc w:val="left"/>
+      </w:pPr>
+    </w:p>
+    <w:p>
+      <w:pPr>
+        <w:ind w:left="360"/>
+        <w:jc w:val="left"/>
+      </w:pPr>
+    </w:p>
+    <w:p>
+      <w:pPr>
+        <w:ind w:left="360"/>
+        <w:jc w:val="left"/>
+      </w:pPr>
+    </w:p>
+    <w:p>
+      <w:pPr>
+        <w:ind w:left="360"/>
+        <w:jc w:val="left"/>
+      </w:pPr>
     </w:p>
     <w:sectPr>
       <w:pgSz w:w="12240" w:h="15840"/>
@@ -1572,7 +2663,7 @@
 </file>
 
 <file path=word/endnotes.xml><?xml version="1.0" encoding="utf-8"?>
-<w:endnotes xmlns:wpc="http://schemas.microsoft.com/office/word/2010/wordprocessingCanvas" xmlns:cx="http://schemas.microsoft.com/office/drawing/2014/chartex" xmlns:cx1="http://schemas.microsoft.com/office/drawing/2015/9/8/chartex" xmlns:cx2="http://schemas.microsoft.com/office/drawing/2015/10/21/chartex" xmlns:cx3="http://schemas.microsoft.com/office/drawing/2016/5/9/chartex" xmlns:cx4="http://schemas.microsoft.com/office/drawing/2016/5/10/chartex" xmlns:cx5="http://schemas.microsoft.com/office/drawing/2016/5/11/chartex" xmlns:cx6="http://schemas.microsoft.com/office/drawing/2016/5/12/chartex" xmlns:cx7="http://schemas.microsoft.com/office/drawing/2016/5/13/chartex" xmlns:cx8="http://schemas.microsoft.com/office/drawing/2016/5/14/chartex" xmlns:mc="http://schemas.openxmlformats.org/markup-compatibility/2006" xmlns:aink="http://schemas.microsoft.com/office/drawing/2016/ink" xmlns:am3d="http://schemas.microsoft.com/office/drawing/2017/model3d" xmlns:o="urn:schemas-microsoft-com:office:office" xmlns:oel="http://schemas.microsoft.com/office/2019/extlst" xmlns:r="http://schemas.openxmlformats.org/officeDocument/2006/relationships" xmlns:m="http://schemas.openxmlformats.org/officeDocument/2006/math" xmlns:v="urn:schemas-microsoft-com:vml" xmlns:wp14="http://schemas.microsoft.com/office/word/2010/wordprocessingDrawing" xmlns:wp="http://schemas.openxmlformats.org/drawingml/2006/wordprocessingDrawing" xmlns:w10="urn:schemas-microsoft-com:office:word" xmlns:w="http://schemas.openxmlformats.org/wordprocessingml/2006/main" xmlns:w14="http://schemas.microsoft.com/office/word/2010/wordml" xmlns:w15="http://schemas.microsoft.com/office/word/2012/wordml" xmlns:w16cex="http://schemas.microsoft.com/office/word/2018/wordml/cex" xmlns:w16cid="http://schemas.microsoft.com/office/word/2016/wordml/cid" xmlns:w16="http://schemas.microsoft.com/office/word/2018/wordml" xmlns:w16du="http://schemas.microsoft.com/office/word/2023/wordml/word16du" xmlns:w16sdtdh="http://schemas.microsoft.com/office/word/2020/wordml/sdtdatahash" xmlns:w16se="http://schemas.microsoft.com/office/word/2015/wordml/symex" xmlns:wpg="http://schemas.microsoft.com/office/word/2010/wordprocessingGroup" xmlns:wpi="http://schemas.microsoft.com/office/word/2010/wordprocessingInk" xmlns:wne="http://schemas.microsoft.com/office/word/2006/wordml" xmlns:wps="http://schemas.microsoft.com/office/word/2010/wordprocessingShape" mc:Ignorable="w14 w15 w16se w16cid w16 w16cex w16sdtdh w16du wp14">
+<w:endnotes xmlns:wpc="http://schemas.microsoft.com/office/word/2010/wordprocessingCanvas" xmlns:cx="http://schemas.microsoft.com/office/drawing/2014/chartex" xmlns:cx1="http://schemas.microsoft.com/office/drawing/2015/9/8/chartex" xmlns:cx2="http://schemas.microsoft.com/office/drawing/2015/10/21/chartex" xmlns:cx3="http://schemas.microsoft.com/office/drawing/2016/5/9/chartex" xmlns:cx4="http://schemas.microsoft.com/office/drawing/2016/5/10/chartex" xmlns:cx5="http://schemas.microsoft.com/office/drawing/2016/5/11/chartex" xmlns:cx6="http://schemas.microsoft.com/office/drawing/2016/5/12/chartex" xmlns:cx7="http://schemas.microsoft.com/office/drawing/2016/5/13/chartex" xmlns:cx8="http://schemas.microsoft.com/office/drawing/2016/5/14/chartex" xmlns:mc="http://schemas.openxmlformats.org/markup-compatibility/2006" xmlns:aink="http://schemas.microsoft.com/office/drawing/2016/ink" xmlns:am3d="http://schemas.microsoft.com/office/drawing/2017/model3d" xmlns:o="urn:schemas-microsoft-com:office:office" xmlns:oel="http://schemas.microsoft.com/office/2019/extlst" xmlns:r="http://schemas.openxmlformats.org/officeDocument/2006/relationships" xmlns:m="http://schemas.openxmlformats.org/officeDocument/2006/math" xmlns:v="urn:schemas-microsoft-com:vml" xmlns:wp14="http://schemas.microsoft.com/office/word/2010/wordprocessingDrawing" xmlns:wp="http://schemas.openxmlformats.org/drawingml/2006/wordprocessingDrawing" xmlns:w10="urn:schemas-microsoft-com:office:word" xmlns:w="http://schemas.openxmlformats.org/wordprocessingml/2006/main" xmlns:w14="http://schemas.microsoft.com/office/word/2010/wordml" xmlns:w15="http://schemas.microsoft.com/office/word/2012/wordml" xmlns:w16cex="http://schemas.microsoft.com/office/word/2018/wordml/cex" xmlns:w16cid="http://schemas.microsoft.com/office/word/2016/wordml/cid" xmlns:w16="http://schemas.microsoft.com/office/word/2018/wordml" xmlns:w16sdtdh="http://schemas.microsoft.com/office/word/2020/wordml/sdtdatahash" xmlns:w16se="http://schemas.microsoft.com/office/word/2015/wordml/symex" xmlns:wpg="http://schemas.microsoft.com/office/word/2010/wordprocessingGroup" xmlns:wpi="http://schemas.microsoft.com/office/word/2010/wordprocessingInk" xmlns:wne="http://schemas.microsoft.com/office/word/2006/wordml" xmlns:wps="http://schemas.microsoft.com/office/word/2010/wordprocessingShape" mc:Ignorable="w14 w15 w16se w16cid w16 w16cex w16sdtdh wp14">
   <w:endnote w:type="separator" w:id="-1">
     <w:p>
       <w:r>
@@ -1594,7 +2685,7 @@
 </file>
 
 <file path=word/footnotes.xml><?xml version="1.0" encoding="utf-8"?>
-<w:footnotes xmlns:wpc="http://schemas.microsoft.com/office/word/2010/wordprocessingCanvas" xmlns:cx="http://schemas.microsoft.com/office/drawing/2014/chartex" xmlns:cx1="http://schemas.microsoft.com/office/drawing/2015/9/8/chartex" xmlns:cx2="http://schemas.microsoft.com/office/drawing/2015/10/21/chartex" xmlns:cx3="http://schemas.microsoft.com/office/drawing/2016/5/9/chartex" xmlns:cx4="http://schemas.microsoft.com/office/drawing/2016/5/10/chartex" xmlns:cx5="http://schemas.microsoft.com/office/drawing/2016/5/11/chartex" xmlns:cx6="http://schemas.microsoft.com/office/drawing/2016/5/12/chartex" xmlns:cx7="http://schemas.microsoft.com/office/drawing/2016/5/13/chartex" xmlns:cx8="http://schemas.microsoft.com/office/drawing/2016/5/14/chartex" xmlns:mc="http://schemas.openxmlformats.org/markup-compatibility/2006" xmlns:aink="http://schemas.microsoft.com/office/drawing/2016/ink" xmlns:am3d="http://schemas.microsoft.com/office/drawing/2017/model3d" xmlns:o="urn:schemas-microsoft-com:office:office" xmlns:oel="http://schemas.microsoft.com/office/2019/extlst" xmlns:r="http://schemas.openxmlformats.org/officeDocument/2006/relationships" xmlns:m="http://schemas.openxmlformats.org/officeDocument/2006/math" xmlns:v="urn:schemas-microsoft-com:vml" xmlns:wp14="http://schemas.microsoft.com/office/word/2010/wordprocessingDrawing" xmlns:wp="http://schemas.openxmlformats.org/drawingml/2006/wordprocessingDrawing" xmlns:w10="urn:schemas-microsoft-com:office:word" xmlns:w="http://schemas.openxmlformats.org/wordprocessingml/2006/main" xmlns:w14="http://schemas.microsoft.com/office/word/2010/wordml" xmlns:w15="http://schemas.microsoft.com/office/word/2012/wordml" xmlns:w16cex="http://schemas.microsoft.com/office/word/2018/wordml/cex" xmlns:w16cid="http://schemas.microsoft.com/office/word/2016/wordml/cid" xmlns:w16="http://schemas.microsoft.com/office/word/2018/wordml" xmlns:w16du="http://schemas.microsoft.com/office/word/2023/wordml/word16du" xmlns:w16sdtdh="http://schemas.microsoft.com/office/word/2020/wordml/sdtdatahash" xmlns:w16se="http://schemas.microsoft.com/office/word/2015/wordml/symex" xmlns:wpg="http://schemas.microsoft.com/office/word/2010/wordprocessingGroup" xmlns:wpi="http://schemas.microsoft.com/office/word/2010/wordprocessingInk" xmlns:wne="http://schemas.microsoft.com/office/word/2006/wordml" xmlns:wps="http://schemas.microsoft.com/office/word/2010/wordprocessingShape" mc:Ignorable="w14 w15 w16se w16cid w16 w16cex w16sdtdh w16du wp14">
+<w:footnotes xmlns:wpc="http://schemas.microsoft.com/office/word/2010/wordprocessingCanvas" xmlns:cx="http://schemas.microsoft.com/office/drawing/2014/chartex" xmlns:cx1="http://schemas.microsoft.com/office/drawing/2015/9/8/chartex" xmlns:cx2="http://schemas.microsoft.com/office/drawing/2015/10/21/chartex" xmlns:cx3="http://schemas.microsoft.com/office/drawing/2016/5/9/chartex" xmlns:cx4="http://schemas.microsoft.com/office/drawing/2016/5/10/chartex" xmlns:cx5="http://schemas.microsoft.com/office/drawing/2016/5/11/chartex" xmlns:cx6="http://schemas.microsoft.com/office/drawing/2016/5/12/chartex" xmlns:cx7="http://schemas.microsoft.com/office/drawing/2016/5/13/chartex" xmlns:cx8="http://schemas.microsoft.com/office/drawing/2016/5/14/chartex" xmlns:mc="http://schemas.openxmlformats.org/markup-compatibility/2006" xmlns:aink="http://schemas.microsoft.com/office/drawing/2016/ink" xmlns:am3d="http://schemas.microsoft.com/office/drawing/2017/model3d" xmlns:o="urn:schemas-microsoft-com:office:office" xmlns:oel="http://schemas.microsoft.com/office/2019/extlst" xmlns:r="http://schemas.openxmlformats.org/officeDocument/2006/relationships" xmlns:m="http://schemas.openxmlformats.org/officeDocument/2006/math" xmlns:v="urn:schemas-microsoft-com:vml" xmlns:wp14="http://schemas.microsoft.com/office/word/2010/wordprocessingDrawing" xmlns:wp="http://schemas.openxmlformats.org/drawingml/2006/wordprocessingDrawing" xmlns:w10="urn:schemas-microsoft-com:office:word" xmlns:w="http://schemas.openxmlformats.org/wordprocessingml/2006/main" xmlns:w14="http://schemas.microsoft.com/office/word/2010/wordml" xmlns:w15="http://schemas.microsoft.com/office/word/2012/wordml" xmlns:w16cex="http://schemas.microsoft.com/office/word/2018/wordml/cex" xmlns:w16cid="http://schemas.microsoft.com/office/word/2016/wordml/cid" xmlns:w16="http://schemas.microsoft.com/office/word/2018/wordml" xmlns:w16sdtdh="http://schemas.microsoft.com/office/word/2020/wordml/sdtdatahash" xmlns:w16se="http://schemas.microsoft.com/office/word/2015/wordml/symex" xmlns:wpg="http://schemas.microsoft.com/office/word/2010/wordprocessingGroup" xmlns:wpi="http://schemas.microsoft.com/office/word/2010/wordprocessingInk" xmlns:wne="http://schemas.microsoft.com/office/word/2006/wordml" xmlns:wps="http://schemas.microsoft.com/office/word/2010/wordprocessingShape" mc:Ignorable="w14 w15 w16se w16cid w16 w16cex w16sdtdh wp14">
   <w:footnote w:type="separator" w:id="-1">
     <w:p>
       <w:r>
@@ -1616,8 +2707,121 @@
 </file>
 
 <file path=word/numbering.xml><?xml version="1.0" encoding="utf-8"?>
-<w:numbering xmlns:wpc="http://schemas.microsoft.com/office/word/2010/wordprocessingCanvas" xmlns:cx="http://schemas.microsoft.com/office/drawing/2014/chartex" xmlns:cx1="http://schemas.microsoft.com/office/drawing/2015/9/8/chartex" xmlns:cx2="http://schemas.microsoft.com/office/drawing/2015/10/21/chartex" xmlns:cx3="http://schemas.microsoft.com/office/drawing/2016/5/9/chartex" xmlns:cx4="http://schemas.microsoft.com/office/drawing/2016/5/10/chartex" xmlns:cx5="http://schemas.microsoft.com/office/drawing/2016/5/11/chartex" xmlns:cx6="http://schemas.microsoft.com/office/drawing/2016/5/12/chartex" xmlns:cx7="http://schemas.microsoft.com/office/drawing/2016/5/13/chartex" xmlns:cx8="http://schemas.microsoft.com/office/drawing/2016/5/14/chartex" xmlns:mc="http://schemas.openxmlformats.org/markup-compatibility/2006" xmlns:aink="http://schemas.microsoft.com/office/drawing/2016/ink" xmlns:am3d="http://schemas.microsoft.com/office/drawing/2017/model3d" xmlns:o="urn:schemas-microsoft-com:office:office" xmlns:oel="http://schemas.microsoft.com/office/2019/extlst" xmlns:r="http://schemas.openxmlformats.org/officeDocument/2006/relationships" xmlns:m="http://schemas.openxmlformats.org/officeDocument/2006/math" xmlns:v="urn:schemas-microsoft-com:vml" xmlns:wp14="http://schemas.microsoft.com/office/word/2010/wordprocessingDrawing" xmlns:wp="http://schemas.openxmlformats.org/drawingml/2006/wordprocessingDrawing" xmlns:w10="urn:schemas-microsoft-com:office:word" xmlns:w="http://schemas.openxmlformats.org/wordprocessingml/2006/main" xmlns:w14="http://schemas.microsoft.com/office/word/2010/wordml" xmlns:w15="http://schemas.microsoft.com/office/word/2012/wordml" xmlns:w16cex="http://schemas.microsoft.com/office/word/2018/wordml/cex" xmlns:w16cid="http://schemas.microsoft.com/office/word/2016/wordml/cid" xmlns:w16="http://schemas.microsoft.com/office/word/2018/wordml" xmlns:w16du="http://schemas.microsoft.com/office/word/2023/wordml/word16du" xmlns:w16sdtdh="http://schemas.microsoft.com/office/word/2020/wordml/sdtdatahash" xmlns:w16se="http://schemas.microsoft.com/office/word/2015/wordml/symex" xmlns:wpg="http://schemas.microsoft.com/office/word/2010/wordprocessingGroup" xmlns:wpi="http://schemas.microsoft.com/office/word/2010/wordprocessingInk" xmlns:wne="http://schemas.microsoft.com/office/word/2006/wordml" xmlns:wps="http://schemas.microsoft.com/office/word/2010/wordprocessingShape" mc:Ignorable="w14 w15 w16se w16cid w16 w16cex w16sdtdh w16du wp14">
+<w:numbering xmlns:wpc="http://schemas.microsoft.com/office/word/2010/wordprocessingCanvas" xmlns:cx="http://schemas.microsoft.com/office/drawing/2014/chartex" xmlns:cx1="http://schemas.microsoft.com/office/drawing/2015/9/8/chartex" xmlns:cx2="http://schemas.microsoft.com/office/drawing/2015/10/21/chartex" xmlns:cx3="http://schemas.microsoft.com/office/drawing/2016/5/9/chartex" xmlns:cx4="http://schemas.microsoft.com/office/drawing/2016/5/10/chartex" xmlns:cx5="http://schemas.microsoft.com/office/drawing/2016/5/11/chartex" xmlns:cx6="http://schemas.microsoft.com/office/drawing/2016/5/12/chartex" xmlns:cx7="http://schemas.microsoft.com/office/drawing/2016/5/13/chartex" xmlns:cx8="http://schemas.microsoft.com/office/drawing/2016/5/14/chartex" xmlns:mc="http://schemas.openxmlformats.org/markup-compatibility/2006" xmlns:aink="http://schemas.microsoft.com/office/drawing/2016/ink" xmlns:am3d="http://schemas.microsoft.com/office/drawing/2017/model3d" xmlns:o="urn:schemas-microsoft-com:office:office" xmlns:oel="http://schemas.microsoft.com/office/2019/extlst" xmlns:r="http://schemas.openxmlformats.org/officeDocument/2006/relationships" xmlns:m="http://schemas.openxmlformats.org/officeDocument/2006/math" xmlns:v="urn:schemas-microsoft-com:vml" xmlns:wp14="http://schemas.microsoft.com/office/word/2010/wordprocessingDrawing" xmlns:wp="http://schemas.openxmlformats.org/drawingml/2006/wordprocessingDrawing" xmlns:w10="urn:schemas-microsoft-com:office:word" xmlns:w="http://schemas.openxmlformats.org/wordprocessingml/2006/main" xmlns:w14="http://schemas.microsoft.com/office/word/2010/wordml" xmlns:w15="http://schemas.microsoft.com/office/word/2012/wordml" xmlns:w16cex="http://schemas.microsoft.com/office/word/2018/wordml/cex" xmlns:w16cid="http://schemas.microsoft.com/office/word/2016/wordml/cid" xmlns:w16="http://schemas.microsoft.com/office/word/2018/wordml" xmlns:w16sdtdh="http://schemas.microsoft.com/office/word/2020/wordml/sdtdatahash" xmlns:w16se="http://schemas.microsoft.com/office/word/2015/wordml/symex" xmlns:wpg="http://schemas.microsoft.com/office/word/2010/wordprocessingGroup" xmlns:wpi="http://schemas.microsoft.com/office/word/2010/wordprocessingInk" xmlns:wne="http://schemas.microsoft.com/office/word/2006/wordml" xmlns:wps="http://schemas.microsoft.com/office/word/2010/wordprocessingShape" mc:Ignorable="w14 w15 w16se w16cid w16 w16cex w16sdtdh wp14">
   <w:abstractNum w:abstractNumId="0" w15:restartNumberingAfterBreak="0">
+    <w:nsid w:val="029128E8"/>
+    <w:multiLevelType w:val="hybridMultilevel"/>
+    <w:tmpl w:val="F11414AC"/>
+    <w:lvl w:ilvl="0" w:tplc="04090001">
+      <w:start w:val="1"/>
+      <w:numFmt w:val="bullet"/>
+      <w:lvlText w:val=""/>
+      <w:lvlJc w:val="left"/>
+      <w:pPr>
+        <w:ind w:left="1440" w:hanging="360"/>
+      </w:pPr>
+      <w:rPr>
+        <w:rFonts w:ascii="Symbol" w:hAnsi="Symbol" w:hint="default"/>
+      </w:rPr>
+    </w:lvl>
+    <w:lvl w:ilvl="1" w:tplc="04090003" w:tentative="1">
+      <w:start w:val="1"/>
+      <w:numFmt w:val="bullet"/>
+      <w:lvlText w:val="o"/>
+      <w:lvlJc w:val="left"/>
+      <w:pPr>
+        <w:ind w:left="2160" w:hanging="360"/>
+      </w:pPr>
+      <w:rPr>
+        <w:rFonts w:ascii="Courier New" w:hAnsi="Courier New" w:cs="Courier New" w:hint="default"/>
+      </w:rPr>
+    </w:lvl>
+    <w:lvl w:ilvl="2" w:tplc="04090005" w:tentative="1">
+      <w:start w:val="1"/>
+      <w:numFmt w:val="bullet"/>
+      <w:lvlText w:val=""/>
+      <w:lvlJc w:val="left"/>
+      <w:pPr>
+        <w:ind w:left="2880" w:hanging="360"/>
+      </w:pPr>
+      <w:rPr>
+        <w:rFonts w:ascii="Wingdings" w:hAnsi="Wingdings" w:hint="default"/>
+      </w:rPr>
+    </w:lvl>
+    <w:lvl w:ilvl="3" w:tplc="04090001" w:tentative="1">
+      <w:start w:val="1"/>
+      <w:numFmt w:val="bullet"/>
+      <w:lvlText w:val=""/>
+      <w:lvlJc w:val="left"/>
+      <w:pPr>
+        <w:ind w:left="3600" w:hanging="360"/>
+      </w:pPr>
+      <w:rPr>
+        <w:rFonts w:ascii="Symbol" w:hAnsi="Symbol" w:hint="default"/>
+      </w:rPr>
+    </w:lvl>
+    <w:lvl w:ilvl="4" w:tplc="04090003" w:tentative="1">
+      <w:start w:val="1"/>
+      <w:numFmt w:val="bullet"/>
+      <w:lvlText w:val="o"/>
+      <w:lvlJc w:val="left"/>
+      <w:pPr>
+        <w:ind w:left="4320" w:hanging="360"/>
+      </w:pPr>
+      <w:rPr>
+        <w:rFonts w:ascii="Courier New" w:hAnsi="Courier New" w:cs="Courier New" w:hint="default"/>
+      </w:rPr>
+    </w:lvl>
+    <w:lvl w:ilvl="5" w:tplc="04090005" w:tentative="1">
+      <w:start w:val="1"/>
+      <w:numFmt w:val="bullet"/>
+      <w:lvlText w:val=""/>
+      <w:lvlJc w:val="left"/>
+      <w:pPr>
+        <w:ind w:left="5040" w:hanging="360"/>
+      </w:pPr>
+      <w:rPr>
+        <w:rFonts w:ascii="Wingdings" w:hAnsi="Wingdings" w:hint="default"/>
+      </w:rPr>
+    </w:lvl>
+    <w:lvl w:ilvl="6" w:tplc="04090001" w:tentative="1">
+      <w:start w:val="1"/>
+      <w:numFmt w:val="bullet"/>
+      <w:lvlText w:val=""/>
+      <w:lvlJc w:val="left"/>
+      <w:pPr>
+        <w:ind w:left="5760" w:hanging="360"/>
+      </w:pPr>
+      <w:rPr>
+        <w:rFonts w:ascii="Symbol" w:hAnsi="Symbol" w:hint="default"/>
+      </w:rPr>
+    </w:lvl>
+    <w:lvl w:ilvl="7" w:tplc="04090003" w:tentative="1">
+      <w:start w:val="1"/>
+      <w:numFmt w:val="bullet"/>
+      <w:lvlText w:val="o"/>
+      <w:lvlJc w:val="left"/>
+      <w:pPr>
+        <w:ind w:left="6480" w:hanging="360"/>
+      </w:pPr>
+      <w:rPr>
+        <w:rFonts w:ascii="Courier New" w:hAnsi="Courier New" w:cs="Courier New" w:hint="default"/>
+      </w:rPr>
+    </w:lvl>
+    <w:lvl w:ilvl="8" w:tplc="04090005" w:tentative="1">
+      <w:start w:val="1"/>
+      <w:numFmt w:val="bullet"/>
+      <w:lvlText w:val=""/>
+      <w:lvlJc w:val="left"/>
+      <w:pPr>
+        <w:ind w:left="7200" w:hanging="360"/>
+      </w:pPr>
+      <w:rPr>
+        <w:rFonts w:ascii="Wingdings" w:hAnsi="Wingdings" w:hint="default"/>
+      </w:rPr>
+    </w:lvl>
+  </w:abstractNum>
+  <w:abstractNum w:abstractNumId="1" w15:restartNumberingAfterBreak="0">
     <w:nsid w:val="0D2B5438"/>
     <w:multiLevelType w:val="hybridMultilevel"/>
     <w:tmpl w:val="FE9688BE"/>
@@ -1703,7 +2907,7 @@
       </w:pPr>
     </w:lvl>
   </w:abstractNum>
-  <w:abstractNum w:abstractNumId="1" w15:restartNumberingAfterBreak="0">
+  <w:abstractNum w:abstractNumId="2" w15:restartNumberingAfterBreak="0">
     <w:nsid w:val="132935E2"/>
     <w:multiLevelType w:val="hybridMultilevel"/>
     <w:tmpl w:val="A272682A"/>
@@ -1816,7 +3020,7 @@
       </w:rPr>
     </w:lvl>
   </w:abstractNum>
-  <w:abstractNum w:abstractNumId="2" w15:restartNumberingAfterBreak="0">
+  <w:abstractNum w:abstractNumId="3" w15:restartNumberingAfterBreak="0">
     <w:nsid w:val="16C96028"/>
     <w:multiLevelType w:val="hybridMultilevel"/>
     <w:tmpl w:val="306CEDF2"/>
@@ -1929,7 +3133,7 @@
       </w:rPr>
     </w:lvl>
   </w:abstractNum>
-  <w:abstractNum w:abstractNumId="3" w15:restartNumberingAfterBreak="0">
+  <w:abstractNum w:abstractNumId="4" w15:restartNumberingAfterBreak="0">
     <w:nsid w:val="1866290B"/>
     <w:multiLevelType w:val="hybridMultilevel"/>
     <w:tmpl w:val="64022534"/>
@@ -2018,7 +3222,96 @@
       </w:pPr>
     </w:lvl>
   </w:abstractNum>
-  <w:abstractNum w:abstractNumId="4" w15:restartNumberingAfterBreak="0">
+  <w:abstractNum w:abstractNumId="5" w15:restartNumberingAfterBreak="0">
+    <w:nsid w:val="23A07564"/>
+    <w:multiLevelType w:val="hybridMultilevel"/>
+    <w:tmpl w:val="4F3ABE12"/>
+    <w:lvl w:ilvl="0" w:tplc="18D067BA">
+      <w:start w:val="1"/>
+      <w:numFmt w:val="decimal"/>
+      <w:lvlText w:val="%1.)"/>
+      <w:lvlJc w:val="left"/>
+      <w:pPr>
+        <w:ind w:left="720" w:hanging="360"/>
+      </w:pPr>
+      <w:rPr>
+        <w:rFonts w:hint="default"/>
+      </w:rPr>
+    </w:lvl>
+    <w:lvl w:ilvl="1" w:tplc="04090019" w:tentative="1">
+      <w:start w:val="1"/>
+      <w:numFmt w:val="lowerLetter"/>
+      <w:lvlText w:val="%2."/>
+      <w:lvlJc w:val="left"/>
+      <w:pPr>
+        <w:ind w:left="1440" w:hanging="360"/>
+      </w:pPr>
+    </w:lvl>
+    <w:lvl w:ilvl="2" w:tplc="0409001B" w:tentative="1">
+      <w:start w:val="1"/>
+      <w:numFmt w:val="lowerRoman"/>
+      <w:lvlText w:val="%3."/>
+      <w:lvlJc w:val="right"/>
+      <w:pPr>
+        <w:ind w:left="2160" w:hanging="180"/>
+      </w:pPr>
+    </w:lvl>
+    <w:lvl w:ilvl="3" w:tplc="0409000F" w:tentative="1">
+      <w:start w:val="1"/>
+      <w:numFmt w:val="decimal"/>
+      <w:lvlText w:val="%4."/>
+      <w:lvlJc w:val="left"/>
+      <w:pPr>
+        <w:ind w:left="2880" w:hanging="360"/>
+      </w:pPr>
+    </w:lvl>
+    <w:lvl w:ilvl="4" w:tplc="04090019" w:tentative="1">
+      <w:start w:val="1"/>
+      <w:numFmt w:val="lowerLetter"/>
+      <w:lvlText w:val="%5."/>
+      <w:lvlJc w:val="left"/>
+      <w:pPr>
+        <w:ind w:left="3600" w:hanging="360"/>
+      </w:pPr>
+    </w:lvl>
+    <w:lvl w:ilvl="5" w:tplc="0409001B" w:tentative="1">
+      <w:start w:val="1"/>
+      <w:numFmt w:val="lowerRoman"/>
+      <w:lvlText w:val="%6."/>
+      <w:lvlJc w:val="right"/>
+      <w:pPr>
+        <w:ind w:left="4320" w:hanging="180"/>
+      </w:pPr>
+    </w:lvl>
+    <w:lvl w:ilvl="6" w:tplc="0409000F" w:tentative="1">
+      <w:start w:val="1"/>
+      <w:numFmt w:val="decimal"/>
+      <w:lvlText w:val="%7."/>
+      <w:lvlJc w:val="left"/>
+      <w:pPr>
+        <w:ind w:left="5040" w:hanging="360"/>
+      </w:pPr>
+    </w:lvl>
+    <w:lvl w:ilvl="7" w:tplc="04090019" w:tentative="1">
+      <w:start w:val="1"/>
+      <w:numFmt w:val="lowerLetter"/>
+      <w:lvlText w:val="%8."/>
+      <w:lvlJc w:val="left"/>
+      <w:pPr>
+        <w:ind w:left="5760" w:hanging="360"/>
+      </w:pPr>
+    </w:lvl>
+    <w:lvl w:ilvl="8" w:tplc="0409001B" w:tentative="1">
+      <w:start w:val="1"/>
+      <w:numFmt w:val="lowerRoman"/>
+      <w:lvlText w:val="%9."/>
+      <w:lvlJc w:val="right"/>
+      <w:pPr>
+        <w:ind w:left="6480" w:hanging="180"/>
+      </w:pPr>
+    </w:lvl>
+  </w:abstractNum>
+  <w:abstractNum w:abstractNumId="6" w15:restartNumberingAfterBreak="0">
     <w:nsid w:val="274A7E99"/>
     <w:multiLevelType w:val="hybridMultilevel"/>
     <w:tmpl w:val="F1889E72"/>
@@ -2104,7 +3397,7 @@
       </w:pPr>
     </w:lvl>
   </w:abstractNum>
-  <w:abstractNum w:abstractNumId="5" w15:restartNumberingAfterBreak="0">
+  <w:abstractNum w:abstractNumId="7" w15:restartNumberingAfterBreak="0">
     <w:nsid w:val="2915380E"/>
     <w:multiLevelType w:val="hybridMultilevel"/>
     <w:tmpl w:val="6AACE27C"/>
@@ -2217,7 +3510,7 @@
       </w:rPr>
     </w:lvl>
   </w:abstractNum>
-  <w:abstractNum w:abstractNumId="6" w15:restartNumberingAfterBreak="0">
+  <w:abstractNum w:abstractNumId="8" w15:restartNumberingAfterBreak="0">
     <w:nsid w:val="2A6469A1"/>
     <w:multiLevelType w:val="hybridMultilevel"/>
     <w:tmpl w:val="44A62B44"/>
@@ -2303,7 +3596,7 @@
       </w:pPr>
     </w:lvl>
   </w:abstractNum>
-  <w:abstractNum w:abstractNumId="7" w15:restartNumberingAfterBreak="0">
+  <w:abstractNum w:abstractNumId="9" w15:restartNumberingAfterBreak="0">
     <w:nsid w:val="2B911EA2"/>
     <w:multiLevelType w:val="hybridMultilevel"/>
     <w:tmpl w:val="F4A26EBC"/>
@@ -2389,7 +3682,7 @@
       </w:pPr>
     </w:lvl>
   </w:abstractNum>
-  <w:abstractNum w:abstractNumId="8" w15:restartNumberingAfterBreak="0">
+  <w:abstractNum w:abstractNumId="10" w15:restartNumberingAfterBreak="0">
     <w:nsid w:val="2D500D1D"/>
     <w:multiLevelType w:val="hybridMultilevel"/>
     <w:tmpl w:val="81647122"/>
@@ -2475,7 +3768,7 @@
       </w:pPr>
     </w:lvl>
   </w:abstractNum>
-  <w:abstractNum w:abstractNumId="9" w15:restartNumberingAfterBreak="0">
+  <w:abstractNum w:abstractNumId="11" w15:restartNumberingAfterBreak="0">
     <w:nsid w:val="383D2E3D"/>
     <w:multiLevelType w:val="hybridMultilevel"/>
     <w:tmpl w:val="5296ACA0"/>
@@ -2588,7 +3881,7 @@
       </w:rPr>
     </w:lvl>
   </w:abstractNum>
-  <w:abstractNum w:abstractNumId="10" w15:restartNumberingAfterBreak="0">
+  <w:abstractNum w:abstractNumId="12" w15:restartNumberingAfterBreak="0">
     <w:nsid w:val="3B5A2762"/>
     <w:multiLevelType w:val="hybridMultilevel"/>
     <w:tmpl w:val="452AE106"/>
@@ -2701,7 +3994,7 @@
       </w:rPr>
     </w:lvl>
   </w:abstractNum>
-  <w:abstractNum w:abstractNumId="11" w15:restartNumberingAfterBreak="0">
+  <w:abstractNum w:abstractNumId="13" w15:restartNumberingAfterBreak="0">
     <w:nsid w:val="3F8C28D8"/>
     <w:multiLevelType w:val="hybridMultilevel"/>
     <w:tmpl w:val="21AABEEA"/>
@@ -2787,7 +4080,7 @@
       </w:pPr>
     </w:lvl>
   </w:abstractNum>
-  <w:abstractNum w:abstractNumId="12" w15:restartNumberingAfterBreak="0">
+  <w:abstractNum w:abstractNumId="14" w15:restartNumberingAfterBreak="0">
     <w:nsid w:val="3FA44561"/>
     <w:multiLevelType w:val="hybridMultilevel"/>
     <w:tmpl w:val="F4A26EBC"/>
@@ -2873,7 +4166,96 @@
       </w:pPr>
     </w:lvl>
   </w:abstractNum>
-  <w:abstractNum w:abstractNumId="13" w15:restartNumberingAfterBreak="0">
+  <w:abstractNum w:abstractNumId="15" w15:restartNumberingAfterBreak="0">
+    <w:nsid w:val="43566E98"/>
+    <w:multiLevelType w:val="hybridMultilevel"/>
+    <w:tmpl w:val="4F3ABE12"/>
+    <w:lvl w:ilvl="0" w:tplc="FFFFFFFF">
+      <w:start w:val="1"/>
+      <w:numFmt w:val="decimal"/>
+      <w:lvlText w:val="%1.)"/>
+      <w:lvlJc w:val="left"/>
+      <w:pPr>
+        <w:ind w:left="720" w:hanging="360"/>
+      </w:pPr>
+      <w:rPr>
+        <w:rFonts w:hint="default"/>
+      </w:rPr>
+    </w:lvl>
+    <w:lvl w:ilvl="1" w:tplc="FFFFFFFF" w:tentative="1">
+      <w:start w:val="1"/>
+      <w:numFmt w:val="lowerLetter"/>
+      <w:lvlText w:val="%2."/>
+      <w:lvlJc w:val="left"/>
+      <w:pPr>
+        <w:ind w:left="1440" w:hanging="360"/>
+      </w:pPr>
+    </w:lvl>
+    <w:lvl w:ilvl="2" w:tplc="FFFFFFFF" w:tentative="1">
+      <w:start w:val="1"/>
+      <w:numFmt w:val="lowerRoman"/>
+      <w:lvlText w:val="%3."/>
+      <w:lvlJc w:val="right"/>
+      <w:pPr>
+        <w:ind w:left="2160" w:hanging="180"/>
+      </w:pPr>
+    </w:lvl>
+    <w:lvl w:ilvl="3" w:tplc="FFFFFFFF" w:tentative="1">
+      <w:start w:val="1"/>
+      <w:numFmt w:val="decimal"/>
+      <w:lvlText w:val="%4."/>
+      <w:lvlJc w:val="left"/>
+      <w:pPr>
+        <w:ind w:left="2880" w:hanging="360"/>
+      </w:pPr>
+    </w:lvl>
+    <w:lvl w:ilvl="4" w:tplc="FFFFFFFF" w:tentative="1">
+      <w:start w:val="1"/>
+      <w:numFmt w:val="lowerLetter"/>
+      <w:lvlText w:val="%5."/>
+      <w:lvlJc w:val="left"/>
+      <w:pPr>
+        <w:ind w:left="3600" w:hanging="360"/>
+      </w:pPr>
+    </w:lvl>
+    <w:lvl w:ilvl="5" w:tplc="FFFFFFFF" w:tentative="1">
+      <w:start w:val="1"/>
+      <w:numFmt w:val="lowerRoman"/>
+      <w:lvlText w:val="%6."/>
+      <w:lvlJc w:val="right"/>
+      <w:pPr>
+        <w:ind w:left="4320" w:hanging="180"/>
+      </w:pPr>
+    </w:lvl>
+    <w:lvl w:ilvl="6" w:tplc="FFFFFFFF" w:tentative="1">
+      <w:start w:val="1"/>
+      <w:numFmt w:val="decimal"/>
+      <w:lvlText w:val="%7."/>
+      <w:lvlJc w:val="left"/>
+      <w:pPr>
+        <w:ind w:left="5040" w:hanging="360"/>
+      </w:pPr>
+    </w:lvl>
+    <w:lvl w:ilvl="7" w:tplc="FFFFFFFF" w:tentative="1">
+      <w:start w:val="1"/>
+      <w:numFmt w:val="lowerLetter"/>
+      <w:lvlText w:val="%8."/>
+      <w:lvlJc w:val="left"/>
+      <w:pPr>
+        <w:ind w:left="5760" w:hanging="360"/>
+      </w:pPr>
+    </w:lvl>
+    <w:lvl w:ilvl="8" w:tplc="FFFFFFFF" w:tentative="1">
+      <w:start w:val="1"/>
+      <w:numFmt w:val="lowerRoman"/>
+      <w:lvlText w:val="%9."/>
+      <w:lvlJc w:val="right"/>
+      <w:pPr>
+        <w:ind w:left="6480" w:hanging="180"/>
+      </w:pPr>
+    </w:lvl>
+  </w:abstractNum>
+  <w:abstractNum w:abstractNumId="16" w15:restartNumberingAfterBreak="0">
     <w:nsid w:val="70FB1889"/>
     <w:multiLevelType w:val="hybridMultilevel"/>
     <w:tmpl w:val="44A83BD6"/>
@@ -2959,7 +4341,7 @@
       </w:pPr>
     </w:lvl>
   </w:abstractNum>
-  <w:abstractNum w:abstractNumId="14" w15:restartNumberingAfterBreak="0">
+  <w:abstractNum w:abstractNumId="17" w15:restartNumberingAfterBreak="0">
     <w:nsid w:val="728D6B9B"/>
     <w:multiLevelType w:val="hybridMultilevel"/>
     <w:tmpl w:val="F094DFE8"/>
@@ -3045,7 +4427,7 @@
       </w:pPr>
     </w:lvl>
   </w:abstractNum>
-  <w:abstractNum w:abstractNumId="15" w15:restartNumberingAfterBreak="0">
+  <w:abstractNum w:abstractNumId="18" w15:restartNumberingAfterBreak="0">
     <w:nsid w:val="77FE1F86"/>
     <w:multiLevelType w:val="hybridMultilevel"/>
     <w:tmpl w:val="3F7ABE82"/>
@@ -3132,58 +4514,67 @@
     </w:lvl>
   </w:abstractNum>
   <w:num w:numId="1" w16cid:durableId="160505346">
+    <w:abstractNumId w:val="4"/>
+  </w:num>
+  <w:num w:numId="2" w16cid:durableId="981691369">
+    <w:abstractNumId w:val="2"/>
+  </w:num>
+  <w:num w:numId="3" w16cid:durableId="2126658922">
+    <w:abstractNumId w:val="12"/>
+  </w:num>
+  <w:num w:numId="4" w16cid:durableId="1831554265">
+    <w:abstractNumId w:val="18"/>
+  </w:num>
+  <w:num w:numId="5" w16cid:durableId="1473718244">
+    <w:abstractNumId w:val="1"/>
+  </w:num>
+  <w:num w:numId="6" w16cid:durableId="1195533266">
+    <w:abstractNumId w:val="8"/>
+  </w:num>
+  <w:num w:numId="7" w16cid:durableId="1511334429">
+    <w:abstractNumId w:val="16"/>
+  </w:num>
+  <w:num w:numId="8" w16cid:durableId="1304506653">
+    <w:abstractNumId w:val="14"/>
+  </w:num>
+  <w:num w:numId="9" w16cid:durableId="1929078814">
+    <w:abstractNumId w:val="9"/>
+  </w:num>
+  <w:num w:numId="10" w16cid:durableId="1651670442">
+    <w:abstractNumId w:val="10"/>
+  </w:num>
+  <w:num w:numId="11" w16cid:durableId="1851018439">
+    <w:abstractNumId w:val="7"/>
+  </w:num>
+  <w:num w:numId="12" w16cid:durableId="336226868">
     <w:abstractNumId w:val="3"/>
   </w:num>
-  <w:num w:numId="2" w16cid:durableId="981691369">
-    <w:abstractNumId w:val="1"/>
+  <w:num w:numId="13" w16cid:durableId="1113213002">
+    <w:abstractNumId w:val="17"/>
   </w:num>
-  <w:num w:numId="3" w16cid:durableId="2126658922">
-    <w:abstractNumId w:val="10"/>
+  <w:num w:numId="14" w16cid:durableId="529534897">
+    <w:abstractNumId w:val="11"/>
   </w:num>
-  <w:num w:numId="4" w16cid:durableId="1831554265">
-    <w:abstractNumId w:val="15"/>
+  <w:num w:numId="15" w16cid:durableId="306669238">
+    <w:abstractNumId w:val="6"/>
   </w:num>
-  <w:num w:numId="5" w16cid:durableId="1473718244">
+  <w:num w:numId="16" w16cid:durableId="738676008">
+    <w:abstractNumId w:val="13"/>
+  </w:num>
+  <w:num w:numId="17" w16cid:durableId="30156672">
     <w:abstractNumId w:val="0"/>
   </w:num>
-  <w:num w:numId="6" w16cid:durableId="1195533266">
-    <w:abstractNumId w:val="6"/>
-  </w:num>
-  <w:num w:numId="7" w16cid:durableId="1511334429">
-    <w:abstractNumId w:val="13"/>
-  </w:num>
-  <w:num w:numId="8" w16cid:durableId="1304506653">
-    <w:abstractNumId w:val="12"/>
-  </w:num>
-  <w:num w:numId="9" w16cid:durableId="1929078814">
-    <w:abstractNumId w:val="7"/>
-  </w:num>
-  <w:num w:numId="10" w16cid:durableId="1651670442">
-    <w:abstractNumId w:val="8"/>
-  </w:num>
-  <w:num w:numId="11" w16cid:durableId="1851018439">
+  <w:num w:numId="18" w16cid:durableId="2070109665">
     <w:abstractNumId w:val="5"/>
   </w:num>
-  <w:num w:numId="12" w16cid:durableId="336226868">
-    <w:abstractNumId w:val="2"/>
-  </w:num>
-  <w:num w:numId="13" w16cid:durableId="1113213002">
-    <w:abstractNumId w:val="14"/>
-  </w:num>
-  <w:num w:numId="14" w16cid:durableId="529534897">
-    <w:abstractNumId w:val="9"/>
-  </w:num>
-  <w:num w:numId="15" w16cid:durableId="306669238">
-    <w:abstractNumId w:val="4"/>
-  </w:num>
-  <w:num w:numId="16" w16cid:durableId="738676008">
-    <w:abstractNumId w:val="11"/>
+  <w:num w:numId="19" w16cid:durableId="249772710">
+    <w:abstractNumId w:val="15"/>
   </w:num>
 </w:numbering>
 </file>
 
 <file path=word/styles.xml><?xml version="1.0" encoding="utf-8"?>
-<w:styles xmlns:mc="http://schemas.openxmlformats.org/markup-compatibility/2006" xmlns:r="http://schemas.openxmlformats.org/officeDocument/2006/relationships" xmlns:w="http://schemas.openxmlformats.org/wordprocessingml/2006/main" xmlns:w14="http://schemas.microsoft.com/office/word/2010/wordml" xmlns:w15="http://schemas.microsoft.com/office/word/2012/wordml" xmlns:w16cex="http://schemas.microsoft.com/office/word/2018/wordml/cex" xmlns:w16cid="http://schemas.microsoft.com/office/word/2016/wordml/cid" xmlns:w16="http://schemas.microsoft.com/office/word/2018/wordml" xmlns:w16du="http://schemas.microsoft.com/office/word/2023/wordml/word16du" xmlns:w16sdtdh="http://schemas.microsoft.com/office/word/2020/wordml/sdtdatahash" xmlns:w16se="http://schemas.microsoft.com/office/word/2015/wordml/symex" mc:Ignorable="w14 w15 w16se w16cid w16 w16cex w16sdtdh w16du">
+<w:styles xmlns:mc="http://schemas.openxmlformats.org/markup-compatibility/2006" xmlns:r="http://schemas.openxmlformats.org/officeDocument/2006/relationships" xmlns:w="http://schemas.openxmlformats.org/wordprocessingml/2006/main" xmlns:w14="http://schemas.microsoft.com/office/word/2010/wordml" xmlns:w15="http://schemas.microsoft.com/office/word/2012/wordml" xmlns:w16cex="http://schemas.microsoft.com/office/word/2018/wordml/cex" xmlns:w16cid="http://schemas.microsoft.com/office/word/2016/wordml/cid" xmlns:w16="http://schemas.microsoft.com/office/word/2018/wordml" xmlns:w16sdtdh="http://schemas.microsoft.com/office/word/2020/wordml/sdtdatahash" xmlns:w16se="http://schemas.microsoft.com/office/word/2015/wordml/symex" mc:Ignorable="w14 w15 w16se w16cid w16 w16cex w16sdtdh">
   <w:docDefaults>
     <w:rPrDefault>
       <w:rPr>

</xml_diff>